<commit_message>
Commit for feedback changes (12-12-2019).
</commit_message>
<xml_diff>
--- a/Content/DocTemplate/Printing Report Doc Template.docx
+++ b/Content/DocTemplate/Printing Report Doc Template.docx
@@ -2649,6 +2649,7 @@
               <w:pageBreakBefore w:val="0"/>
               <w:widowControl/>
               <w:numPr>
+                <w:ilvl w:val="0"/>
                 <w:numId w:val="0"/>
               </w:numPr>
               <w:tabs>
@@ -2720,6 +2721,7 @@
               <w:pageBreakBefore w:val="0"/>
               <w:widowControl/>
               <w:numPr>
+                <w:ilvl w:val="0"/>
                 <w:numId w:val="0"/>
               </w:numPr>
               <w:tabs>
@@ -3220,6 +3222,7 @@
               <w:pageBreakBefore w:val="0"/>
               <w:widowControl/>
               <w:numPr>
+                <w:ilvl w:val="0"/>
                 <w:numId w:val="0"/>
               </w:numPr>
               <w:tabs>
@@ -3291,6 +3294,7 @@
               <w:pageBreakBefore w:val="0"/>
               <w:widowControl/>
               <w:numPr>
+                <w:ilvl w:val="0"/>
                 <w:numId w:val="0"/>
               </w:numPr>
               <w:tabs>
@@ -3362,6 +3366,7 @@
               <w:pageBreakBefore w:val="0"/>
               <w:widowControl/>
               <w:numPr>
+                <w:ilvl w:val="0"/>
                 <w:numId w:val="0"/>
               </w:numPr>
               <w:tabs>
@@ -3616,6 +3621,7 @@
               <w:pageBreakBefore w:val="0"/>
               <w:widowControl/>
               <w:numPr>
+                <w:ilvl w:val="0"/>
                 <w:numId w:val="0"/>
               </w:numPr>
               <w:tabs>
@@ -3702,6 +3708,7 @@
               <w:pageBreakBefore w:val="0"/>
               <w:widowControl/>
               <w:numPr>
+                <w:ilvl w:val="0"/>
                 <w:numId w:val="0"/>
               </w:numPr>
               <w:tabs>
@@ -6930,14 +6937,6 @@
         <w:gridCol w:w="8660"/>
       </w:tblGrid>
       <w:tr>
-        <w:tblPrEx>
-          <w:tblCellMar>
-            <w:top w:w="0" w:type="dxa"/>
-            <w:left w:w="108" w:type="dxa"/>
-            <w:bottom w:w="0" w:type="dxa"/>
-            <w:right w:w="108" w:type="dxa"/>
-          </w:tblCellMar>
-        </w:tblPrEx>
         <w:trPr>
           <w:trHeight w:val="90" w:hRule="atLeast"/>
         </w:trPr>
@@ -8642,10 +8641,9 @@
               </w:numPr>
               <w:tabs>
                 <w:tab w:val="left" w:pos="440"/>
-                <w:tab w:val="clear" w:pos="425"/>
               </w:tabs>
               <w:spacing w:after="0" w:line="480" w:lineRule="auto"/>
-              <w:ind w:left="645" w:leftChars="0" w:right="-2" w:rightChars="0" w:hanging="645" w:firstLineChars="0"/>
+              <w:ind w:left="425" w:leftChars="0" w:right="-2" w:rightChars="0" w:hanging="425" w:firstLineChars="0"/>
               <w:jc w:val="both"/>
               <w:rPr>
                 <w:rFonts w:ascii="Times New Roman" w:hAnsi="Times New Roman" w:cs="Times New Roman"/>
@@ -8679,7 +8677,6 @@
               </w:numPr>
               <w:tabs>
                 <w:tab w:val="left" w:pos="660"/>
-                <w:tab w:val="clear" w:pos="567"/>
               </w:tabs>
               <w:spacing w:after="0" w:line="240" w:lineRule="auto"/>
               <w:ind w:left="567" w:leftChars="0" w:right="-2" w:rightChars="0" w:hanging="567" w:firstLineChars="0"/>
@@ -8716,7 +8713,6 @@
               </w:numPr>
               <w:tabs>
                 <w:tab w:val="left" w:pos="660"/>
-                <w:tab w:val="clear" w:pos="567"/>
               </w:tabs>
               <w:spacing w:after="0" w:line="240" w:lineRule="auto"/>
               <w:ind w:left="567" w:leftChars="0" w:right="-2" w:rightChars="0" w:hanging="567" w:firstLineChars="0"/>
@@ -8812,7 +8808,6 @@
               </w:numPr>
               <w:tabs>
                 <w:tab w:val="left" w:pos="432"/>
-                <w:tab w:val="clear" w:pos="425"/>
               </w:tabs>
               <w:spacing w:after="0" w:line="240" w:lineRule="auto"/>
               <w:ind w:left="425" w:leftChars="0" w:right="-2" w:rightChars="0" w:hanging="425" w:firstLineChars="0"/>
@@ -8868,7 +8863,6 @@
               </w:numPr>
               <w:tabs>
                 <w:tab w:val="left" w:pos="660"/>
-                <w:tab w:val="clear" w:pos="567"/>
               </w:tabs>
               <w:spacing w:after="0" w:line="240" w:lineRule="auto"/>
               <w:ind w:left="567" w:leftChars="0" w:right="-2" w:rightChars="0" w:hanging="567" w:firstLineChars="0"/>
@@ -8926,9 +8920,6 @@
                 <w:ilvl w:val="1"/>
                 <w:numId w:val="4"/>
               </w:numPr>
-              <w:tabs>
-                <w:tab w:val="clear" w:pos="567"/>
-              </w:tabs>
               <w:spacing w:after="0" w:line="240" w:lineRule="auto"/>
               <w:ind w:left="567" w:leftChars="0" w:right="-2" w:rightChars="0" w:hanging="567" w:firstLineChars="0"/>
               <w:jc w:val="both"/>
@@ -9000,8 +8991,6 @@
                 <w:lang w:val="en-US"/>
               </w:rPr>
             </w:pPr>
-            <w:bookmarkStart w:id="0" w:name="_GoBack"/>
-            <w:bookmarkEnd w:id="0"/>
           </w:p>
           <w:p>
             <w:pPr>
@@ -9009,9 +8998,6 @@
                 <w:ilvl w:val="1"/>
                 <w:numId w:val="4"/>
               </w:numPr>
-              <w:tabs>
-                <w:tab w:val="clear" w:pos="567"/>
-              </w:tabs>
               <w:spacing w:after="0" w:line="240" w:lineRule="auto"/>
               <w:ind w:left="567" w:leftChars="0" w:right="-2" w:rightChars="0" w:hanging="567" w:firstLineChars="0"/>
               <w:jc w:val="both"/>
@@ -9073,9 +9059,6 @@
                 <w:ilvl w:val="1"/>
                 <w:numId w:val="4"/>
               </w:numPr>
-              <w:tabs>
-                <w:tab w:val="clear" w:pos="567"/>
-              </w:tabs>
               <w:spacing w:after="0" w:line="240" w:lineRule="auto"/>
               <w:ind w:left="567" w:leftChars="0" w:right="-2" w:rightChars="0" w:hanging="567" w:firstLineChars="0"/>
               <w:jc w:val="both"/>
@@ -9124,9 +9107,6 @@
                 <w:ilvl w:val="1"/>
                 <w:numId w:val="4"/>
               </w:numPr>
-              <w:tabs>
-                <w:tab w:val="clear" w:pos="567"/>
-              </w:tabs>
               <w:spacing w:after="0" w:line="240" w:lineRule="auto"/>
               <w:ind w:left="567" w:leftChars="0" w:right="-2" w:rightChars="0" w:hanging="567" w:firstLineChars="0"/>
               <w:jc w:val="both"/>
@@ -9167,9 +9147,6 @@
                 <w:ilvl w:val="1"/>
                 <w:numId w:val="4"/>
               </w:numPr>
-              <w:tabs>
-                <w:tab w:val="clear" w:pos="567"/>
-              </w:tabs>
               <w:spacing w:after="0" w:line="240" w:lineRule="auto"/>
               <w:ind w:left="567" w:leftChars="0" w:right="-2" w:rightChars="0" w:hanging="567" w:firstLineChars="0"/>
               <w:jc w:val="both"/>
@@ -9218,9 +9195,6 @@
                 <w:ilvl w:val="1"/>
                 <w:numId w:val="4"/>
               </w:numPr>
-              <w:tabs>
-                <w:tab w:val="clear" w:pos="567"/>
-              </w:tabs>
               <w:spacing w:after="0" w:line="240" w:lineRule="auto"/>
               <w:ind w:left="567" w:leftChars="0" w:right="-2" w:rightChars="0" w:hanging="567" w:firstLineChars="0"/>
               <w:jc w:val="both"/>
@@ -9269,9 +9243,6 @@
                 <w:ilvl w:val="1"/>
                 <w:numId w:val="4"/>
               </w:numPr>
-              <w:tabs>
-                <w:tab w:val="clear" w:pos="567"/>
-              </w:tabs>
               <w:spacing w:after="0" w:line="240" w:lineRule="auto"/>
               <w:ind w:left="567" w:leftChars="0" w:right="-2" w:rightChars="0" w:hanging="567" w:firstLineChars="0"/>
               <w:jc w:val="both"/>
@@ -9320,9 +9291,6 @@
                 <w:ilvl w:val="1"/>
                 <w:numId w:val="4"/>
               </w:numPr>
-              <w:tabs>
-                <w:tab w:val="clear" w:pos="567"/>
-              </w:tabs>
               <w:spacing w:after="0" w:line="240" w:lineRule="auto"/>
               <w:ind w:left="567" w:leftChars="0" w:right="-2" w:rightChars="0" w:hanging="567" w:firstLineChars="0"/>
               <w:jc w:val="both"/>
@@ -9398,14 +9366,6 @@
         <w:gridCol w:w="8685"/>
       </w:tblGrid>
       <w:tr>
-        <w:tblPrEx>
-          <w:tblCellMar>
-            <w:top w:w="0" w:type="dxa"/>
-            <w:left w:w="108" w:type="dxa"/>
-            <w:bottom w:w="0" w:type="dxa"/>
-            <w:right w:w="108" w:type="dxa"/>
-          </w:tblCellMar>
-        </w:tblPrEx>
         <w:tc>
           <w:tcPr>
             <w:tcW w:w="567" w:type="dxa"/>
@@ -9476,6 +9436,169 @@
       <w:pPr>
         <w:spacing w:after="0" w:line="240" w:lineRule="auto"/>
         <w:ind w:left="0" w:leftChars="0" w:right="-2" w:rightChars="0" w:firstLine="0" w:firstLineChars="0"/>
+        <w:jc w:val="both"/>
+        <w:rPr>
+          <w:rFonts w:ascii="Times New Roman" w:hAnsi="Times New Roman" w:cs="Times New Roman"/>
+          <w:sz w:val="20"/>
+        </w:rPr>
+      </w:pPr>
+      <w:r>
+        <w:rPr>
+          <w:rFonts w:ascii="Times New Roman" w:hAnsi="Times New Roman" w:cs="Times New Roman"/>
+          <w:sz w:val="20"/>
+        </w:rPr>
+        <w:t xml:space="preserve"> </w:t>
+      </w:r>
+      <w:bookmarkStart w:id="0" w:name="_GoBack"/>
+      <w:bookmarkEnd w:id="0"/>
+    </w:p>
+    <w:tbl>
+      <w:tblPr>
+        <w:tblStyle w:val="6"/>
+        <w:tblW w:w="9819" w:type="dxa"/>
+        <w:tblInd w:w="0" w:type="dxa"/>
+        <w:tblLayout w:type="fixed"/>
+        <w:tblCellMar>
+          <w:top w:w="0" w:type="dxa"/>
+          <w:left w:w="108" w:type="dxa"/>
+          <w:bottom w:w="0" w:type="dxa"/>
+          <w:right w:w="108" w:type="dxa"/>
+        </w:tblCellMar>
+      </w:tblPr>
+      <w:tblGrid>
+        <w:gridCol w:w="567"/>
+        <w:gridCol w:w="567"/>
+        <w:gridCol w:w="8685"/>
+      </w:tblGrid>
+      <w:tr>
+        <w:tc>
+          <w:tcPr>
+            <w:tcW w:w="567" w:type="dxa"/>
+          </w:tcPr>
+          <w:p>
+            <w:pPr>
+              <w:spacing w:after="0" w:line="240" w:lineRule="auto"/>
+              <w:ind w:left="0" w:leftChars="0" w:right="-2" w:rightChars="0" w:firstLine="0" w:firstLineChars="0"/>
+              <w:jc w:val="both"/>
+              <w:rPr>
+                <w:rFonts w:ascii="Times New Roman" w:hAnsi="Times New Roman" w:cs="Times New Roman"/>
+                <w:sz w:val="20"/>
+              </w:rPr>
+            </w:pPr>
+          </w:p>
+        </w:tc>
+        <w:tc>
+          <w:tcPr>
+            <w:tcW w:w="567" w:type="dxa"/>
+          </w:tcPr>
+          <w:p>
+            <w:pPr>
+              <w:spacing w:after="0" w:line="240" w:lineRule="auto"/>
+              <w:ind w:left="0" w:leftChars="0" w:right="-2" w:rightChars="0" w:firstLine="0" w:firstLineChars="0"/>
+              <w:jc w:val="both"/>
+              <w:rPr>
+                <w:rFonts w:ascii="Times New Roman" w:hAnsi="Times New Roman" w:cs="Times New Roman"/>
+                <w:sz w:val="20"/>
+              </w:rPr>
+            </w:pPr>
+            <w:r>
+              <w:rPr>
+                <w:rFonts w:ascii="Times New Roman" w:hAnsi="Times New Roman" w:cs="Times New Roman"/>
+                <w:sz w:val="20"/>
+              </w:rPr>
+              <w:t>15.1</w:t>
+            </w:r>
+          </w:p>
+        </w:tc>
+        <w:tc>
+          <w:tcPr>
+            <w:tcW w:w="8685" w:type="dxa"/>
+          </w:tcPr>
+          <w:p>
+            <w:pPr>
+              <w:spacing w:after="0" w:line="240" w:lineRule="auto"/>
+              <w:ind w:left="0" w:leftChars="0" w:right="-2" w:rightChars="0" w:firstLine="0" w:firstLineChars="0"/>
+              <w:jc w:val="both"/>
+              <w:rPr>
+                <w:rFonts w:ascii="Times New Roman" w:hAnsi="Times New Roman" w:cs="Times New Roman"/>
+                <w:sz w:val="20"/>
+              </w:rPr>
+            </w:pPr>
+            <w:r>
+              <w:rPr>
+                <w:rFonts w:ascii="Times New Roman" w:hAnsi="Times New Roman" w:cs="Times New Roman"/>
+                <w:sz w:val="20"/>
+              </w:rPr>
+              <w:t xml:space="preserve">It is hereby agreed that any sum payable by you under the Facility shall be exclusive of any applicable Goods and Services Tax, imposition, duty, fees of any kind and levy whatsoever ("Taxes") which may from time to time be imposed, charged or increased before, on or after the date of this facility letter by any government, statutory or tax authority. In the event that the Taxes are required by law to be paid on or in respect of any sums payable by or to </w:t>
+            </w:r>
+            <w:r>
+              <w:rPr>
+                <w:rFonts w:ascii="Times New Roman" w:hAnsi="Times New Roman" w:cs="Times New Roman"/>
+                <w:sz w:val="20"/>
+                <w:lang w:val="en-US"/>
+              </w:rPr>
+              <w:t>str_companyclientname</w:t>
+            </w:r>
+            <w:r>
+              <w:rPr>
+                <w:rFonts w:ascii="Times New Roman" w:hAnsi="Times New Roman" w:cs="Times New Roman"/>
+                <w:sz w:val="20"/>
+              </w:rPr>
+              <w:t xml:space="preserve"> relating to this facility letter, the same shall be borne by you, be it of retrospective effect or not, and you shall pay to </w:t>
+            </w:r>
+            <w:r>
+              <w:rPr>
+                <w:rFonts w:ascii="Times New Roman" w:hAnsi="Times New Roman" w:cs="Times New Roman"/>
+                <w:sz w:val="20"/>
+                <w:lang w:val="en-US"/>
+              </w:rPr>
+              <w:t>str_companyclientname</w:t>
+            </w:r>
+            <w:r>
+              <w:rPr>
+                <w:rFonts w:ascii="Times New Roman" w:hAnsi="Times New Roman" w:cs="Times New Roman"/>
+                <w:sz w:val="20"/>
+              </w:rPr>
+              <w:t xml:space="preserve"> on demand the Taxes in addition to all other sums payable to </w:t>
+            </w:r>
+            <w:r>
+              <w:rPr>
+                <w:rFonts w:ascii="Times New Roman" w:hAnsi="Times New Roman" w:cs="Times New Roman"/>
+                <w:sz w:val="20"/>
+                <w:lang w:val="en-US"/>
+              </w:rPr>
+              <w:t>str_companyclientname</w:t>
+            </w:r>
+            <w:r>
+              <w:rPr>
+                <w:rFonts w:ascii="Times New Roman" w:hAnsi="Times New Roman" w:cs="Times New Roman"/>
+                <w:sz w:val="20"/>
+              </w:rPr>
+              <w:t xml:space="preserve"> and </w:t>
+            </w:r>
+            <w:r>
+              <w:rPr>
+                <w:rFonts w:ascii="Times New Roman" w:hAnsi="Times New Roman" w:cs="Times New Roman"/>
+                <w:sz w:val="20"/>
+                <w:lang w:val="en-US"/>
+              </w:rPr>
+              <w:t>str_companyclientname</w:t>
+            </w:r>
+            <w:r>
+              <w:rPr>
+                <w:rFonts w:ascii="Times New Roman" w:hAnsi="Times New Roman" w:cs="Times New Roman"/>
+                <w:sz w:val="20"/>
+              </w:rPr>
+              <w:t xml:space="preserve"> shall be entitled to make any claims against you for reimbursement of the Taxes.</w:t>
+            </w:r>
+          </w:p>
+        </w:tc>
+      </w:tr>
+    </w:tbl>
+    <w:p>
+      <w:pPr>
+        <w:spacing w:after="0" w:line="240" w:lineRule="auto"/>
+        <w:ind w:left="0" w:leftChars="0" w:right="0" w:rightChars="0" w:firstLine="0" w:firstLineChars="0"/>
         <w:jc w:val="both"/>
         <w:rPr>
           <w:rFonts w:ascii="Times New Roman" w:hAnsi="Times New Roman" w:cs="Times New Roman"/>
@@ -9509,14 +9632,6 @@
         <w:gridCol w:w="8685"/>
       </w:tblGrid>
       <w:tr>
-        <w:tblPrEx>
-          <w:tblCellMar>
-            <w:top w:w="0" w:type="dxa"/>
-            <w:left w:w="108" w:type="dxa"/>
-            <w:bottom w:w="0" w:type="dxa"/>
-            <w:right w:w="108" w:type="dxa"/>
-          </w:tblCellMar>
-        </w:tblPrEx>
         <w:tc>
           <w:tcPr>
             <w:tcW w:w="567" w:type="dxa"/>
@@ -9552,7 +9667,7 @@
                 <w:rFonts w:ascii="Times New Roman" w:hAnsi="Times New Roman" w:cs="Times New Roman"/>
                 <w:sz w:val="20"/>
               </w:rPr>
-              <w:t>15.1</w:t>
+              <w:t>16.</w:t>
             </w:r>
           </w:p>
         </w:tc>
@@ -9568,74 +9683,16 @@
               <w:rPr>
                 <w:rFonts w:ascii="Times New Roman" w:hAnsi="Times New Roman" w:cs="Times New Roman"/>
                 <w:sz w:val="20"/>
-              </w:rPr>
-            </w:pPr>
-            <w:r>
-              <w:rPr>
-                <w:rFonts w:ascii="Times New Roman" w:hAnsi="Times New Roman" w:cs="Times New Roman"/>
-                <w:sz w:val="20"/>
-              </w:rPr>
-              <w:t xml:space="preserve">It is hereby agreed that any sum payable by you under the Facility shall be exclusive of any applicable Goods and Services Tax, imposition, duty, fees of any kind and levy whatsoever ("Taxes") which may from time to time be imposed, charged or increased before, on or after the date of this facility letter by any government, statutory or tax authority. In the event that the Taxes are required by law to be paid on or in respect of any sums payable by or to </w:t>
-            </w:r>
-            <w:r>
-              <w:rPr>
-                <w:rFonts w:ascii="Times New Roman" w:hAnsi="Times New Roman" w:cs="Times New Roman"/>
-                <w:sz w:val="20"/>
-                <w:lang w:val="en-US"/>
-              </w:rPr>
-              <w:t>str_companyclientname</w:t>
-            </w:r>
-            <w:r>
-              <w:rPr>
-                <w:rFonts w:ascii="Times New Roman" w:hAnsi="Times New Roman" w:cs="Times New Roman"/>
-                <w:sz w:val="20"/>
-              </w:rPr>
-              <w:t xml:space="preserve"> relating to this facility letter, the same shall be borne by you, be it of retrospective effect or not, and you shall pay to </w:t>
-            </w:r>
-            <w:r>
-              <w:rPr>
-                <w:rFonts w:ascii="Times New Roman" w:hAnsi="Times New Roman" w:cs="Times New Roman"/>
-                <w:sz w:val="20"/>
-                <w:lang w:val="en-US"/>
-              </w:rPr>
-              <w:t>str_companyclientname</w:t>
-            </w:r>
-            <w:r>
-              <w:rPr>
-                <w:rFonts w:ascii="Times New Roman" w:hAnsi="Times New Roman" w:cs="Times New Roman"/>
-                <w:sz w:val="20"/>
-              </w:rPr>
-              <w:t xml:space="preserve"> on demand the Taxes in addition to all other sums payable to </w:t>
-            </w:r>
-            <w:r>
-              <w:rPr>
-                <w:rFonts w:ascii="Times New Roman" w:hAnsi="Times New Roman" w:cs="Times New Roman"/>
-                <w:sz w:val="20"/>
-                <w:lang w:val="en-US"/>
-              </w:rPr>
-              <w:t>str_companyclientname</w:t>
-            </w:r>
-            <w:r>
-              <w:rPr>
-                <w:rFonts w:ascii="Times New Roman" w:hAnsi="Times New Roman" w:cs="Times New Roman"/>
-                <w:sz w:val="20"/>
-              </w:rPr>
-              <w:t xml:space="preserve"> and </w:t>
-            </w:r>
-            <w:r>
-              <w:rPr>
-                <w:rFonts w:ascii="Times New Roman" w:hAnsi="Times New Roman" w:cs="Times New Roman"/>
-                <w:sz w:val="20"/>
-                <w:lang w:val="en-US"/>
-              </w:rPr>
-              <w:t>str_companyclientname</w:t>
-            </w:r>
-            <w:r>
-              <w:rPr>
-                <w:rFonts w:ascii="Times New Roman" w:hAnsi="Times New Roman" w:cs="Times New Roman"/>
-                <w:sz w:val="20"/>
-              </w:rPr>
-              <w:t xml:space="preserve"> shall be entitled to make any claims against you for reimbursement of the Taxes.</w:t>
+                <w:u w:val="single"/>
+              </w:rPr>
+            </w:pPr>
+            <w:r>
+              <w:rPr>
+                <w:rFonts w:ascii="Times New Roman" w:hAnsi="Times New Roman" w:cs="Times New Roman"/>
+                <w:sz w:val="20"/>
+                <w:u w:val="single"/>
+              </w:rPr>
+              <w:t>CONTRACTS (RIGHTS OF THIRD PARTIES) ACT 2001</w:t>
             </w:r>
           </w:p>
         </w:tc>
@@ -9644,7 +9701,7 @@
     <w:p>
       <w:pPr>
         <w:spacing w:after="0" w:line="240" w:lineRule="auto"/>
-        <w:ind w:left="0" w:leftChars="0" w:right="0" w:rightChars="0" w:firstLine="0" w:firstLineChars="0"/>
+        <w:ind w:left="0" w:leftChars="0" w:right="-2" w:rightChars="0" w:firstLine="0" w:firstLineChars="0"/>
         <w:jc w:val="both"/>
         <w:rPr>
           <w:rFonts w:ascii="Times New Roman" w:hAnsi="Times New Roman" w:cs="Times New Roman"/>
@@ -9678,14 +9735,6 @@
         <w:gridCol w:w="8685"/>
       </w:tblGrid>
       <w:tr>
-        <w:tblPrEx>
-          <w:tblCellMar>
-            <w:top w:w="0" w:type="dxa"/>
-            <w:left w:w="108" w:type="dxa"/>
-            <w:bottom w:w="0" w:type="dxa"/>
-            <w:right w:w="108" w:type="dxa"/>
-          </w:tblCellMar>
-        </w:tblPrEx>
         <w:tc>
           <w:tcPr>
             <w:tcW w:w="567" w:type="dxa"/>
@@ -9721,7 +9770,7 @@
                 <w:rFonts w:ascii="Times New Roman" w:hAnsi="Times New Roman" w:cs="Times New Roman"/>
                 <w:sz w:val="20"/>
               </w:rPr>
-              <w:t>16.</w:t>
+              <w:t>16.1</w:t>
             </w:r>
           </w:p>
         </w:tc>
@@ -9737,6 +9786,107 @@
               <w:rPr>
                 <w:rFonts w:ascii="Times New Roman" w:hAnsi="Times New Roman" w:cs="Times New Roman"/>
                 <w:sz w:val="20"/>
+              </w:rPr>
+            </w:pPr>
+            <w:r>
+              <w:rPr>
+                <w:rFonts w:ascii="Times New Roman" w:hAnsi="Times New Roman" w:cs="Times New Roman"/>
+                <w:sz w:val="20"/>
+              </w:rPr>
+              <w:t>A person who is not a party to this facility letter shall have no rights under the Contracts (Rights of Third Parties) Act 2001 to enforce any of its terms.</w:t>
+            </w:r>
+          </w:p>
+        </w:tc>
+      </w:tr>
+    </w:tbl>
+    <w:p>
+      <w:pPr>
+        <w:spacing w:after="0" w:line="240" w:lineRule="auto"/>
+        <w:ind w:left="0" w:leftChars="0" w:right="-2" w:rightChars="0" w:firstLine="0" w:firstLineChars="0"/>
+        <w:jc w:val="both"/>
+        <w:rPr>
+          <w:rFonts w:ascii="Times New Roman" w:hAnsi="Times New Roman" w:cs="Times New Roman"/>
+          <w:sz w:val="20"/>
+        </w:rPr>
+      </w:pPr>
+      <w:r>
+        <w:rPr>
+          <w:rFonts w:ascii="Times New Roman" w:hAnsi="Times New Roman" w:cs="Times New Roman"/>
+          <w:sz w:val="20"/>
+        </w:rPr>
+        <w:t xml:space="preserve"> </w:t>
+      </w:r>
+    </w:p>
+    <w:tbl>
+      <w:tblPr>
+        <w:tblStyle w:val="6"/>
+        <w:tblW w:w="9833" w:type="dxa"/>
+        <w:tblInd w:w="0" w:type="dxa"/>
+        <w:tblLayout w:type="fixed"/>
+        <w:tblCellMar>
+          <w:top w:w="0" w:type="dxa"/>
+          <w:left w:w="108" w:type="dxa"/>
+          <w:bottom w:w="0" w:type="dxa"/>
+          <w:right w:w="108" w:type="dxa"/>
+        </w:tblCellMar>
+      </w:tblPr>
+      <w:tblGrid>
+        <w:gridCol w:w="567"/>
+        <w:gridCol w:w="567"/>
+        <w:gridCol w:w="8699"/>
+      </w:tblGrid>
+      <w:tr>
+        <w:tc>
+          <w:tcPr>
+            <w:tcW w:w="567" w:type="dxa"/>
+          </w:tcPr>
+          <w:p>
+            <w:pPr>
+              <w:spacing w:after="0" w:line="240" w:lineRule="auto"/>
+              <w:ind w:left="0" w:leftChars="0" w:right="-2" w:rightChars="0" w:firstLine="0" w:firstLineChars="0"/>
+              <w:jc w:val="both"/>
+              <w:rPr>
+                <w:rFonts w:ascii="Times New Roman" w:hAnsi="Times New Roman" w:cs="Times New Roman"/>
+                <w:sz w:val="20"/>
+              </w:rPr>
+            </w:pPr>
+          </w:p>
+        </w:tc>
+        <w:tc>
+          <w:tcPr>
+            <w:tcW w:w="567" w:type="dxa"/>
+          </w:tcPr>
+          <w:p>
+            <w:pPr>
+              <w:spacing w:after="0" w:line="240" w:lineRule="auto"/>
+              <w:ind w:left="0" w:leftChars="0" w:right="-2" w:rightChars="0" w:firstLine="0" w:firstLineChars="0"/>
+              <w:jc w:val="both"/>
+              <w:rPr>
+                <w:rFonts w:ascii="Times New Roman" w:hAnsi="Times New Roman" w:cs="Times New Roman"/>
+                <w:sz w:val="20"/>
+              </w:rPr>
+            </w:pPr>
+            <w:r>
+              <w:rPr>
+                <w:rFonts w:ascii="Times New Roman" w:hAnsi="Times New Roman" w:cs="Times New Roman"/>
+                <w:sz w:val="20"/>
+              </w:rPr>
+              <w:t>17.</w:t>
+            </w:r>
+          </w:p>
+        </w:tc>
+        <w:tc>
+          <w:tcPr>
+            <w:tcW w:w="8699" w:type="dxa"/>
+          </w:tcPr>
+          <w:p>
+            <w:pPr>
+              <w:spacing w:after="0" w:line="240" w:lineRule="auto"/>
+              <w:ind w:left="0" w:leftChars="0" w:right="-2" w:rightChars="0" w:firstLine="0" w:firstLineChars="0"/>
+              <w:jc w:val="both"/>
+              <w:rPr>
+                <w:rFonts w:ascii="Times New Roman" w:hAnsi="Times New Roman" w:cs="Times New Roman"/>
+                <w:sz w:val="20"/>
                 <w:u w:val="single"/>
               </w:rPr>
             </w:pPr>
@@ -9746,7 +9896,7 @@
                 <w:sz w:val="20"/>
                 <w:u w:val="single"/>
               </w:rPr>
-              <w:t>CONTRACTS (RIGHTS OF THIRD PARTIES) ACT 2001</w:t>
+              <w:t>INDEMNITY</w:t>
             </w:r>
           </w:p>
         </w:tc>
@@ -9789,14 +9939,6 @@
         <w:gridCol w:w="8685"/>
       </w:tblGrid>
       <w:tr>
-        <w:tblPrEx>
-          <w:tblCellMar>
-            <w:top w:w="0" w:type="dxa"/>
-            <w:left w:w="108" w:type="dxa"/>
-            <w:bottom w:w="0" w:type="dxa"/>
-            <w:right w:w="108" w:type="dxa"/>
-          </w:tblCellMar>
-        </w:tblPrEx>
         <w:tc>
           <w:tcPr>
             <w:tcW w:w="567" w:type="dxa"/>
@@ -9832,7 +9974,7 @@
                 <w:rFonts w:ascii="Times New Roman" w:hAnsi="Times New Roman" w:cs="Times New Roman"/>
                 <w:sz w:val="20"/>
               </w:rPr>
-              <w:t>16.1</w:t>
+              <w:t>17.1</w:t>
             </w:r>
           </w:p>
         </w:tc>
@@ -9855,7 +9997,125 @@
                 <w:rFonts w:ascii="Times New Roman" w:hAnsi="Times New Roman" w:cs="Times New Roman"/>
                 <w:sz w:val="20"/>
               </w:rPr>
-              <w:t>A person who is not a party to this facility letter shall have no rights under the Contracts (Rights of Third Parties) Act 2001 to enforce any of its terms.</w:t>
+              <w:t xml:space="preserve">You agree to indemnify </w:t>
+            </w:r>
+            <w:r>
+              <w:rPr>
+                <w:rFonts w:ascii="Times New Roman" w:hAnsi="Times New Roman" w:cs="Times New Roman"/>
+                <w:sz w:val="20"/>
+                <w:lang w:val="en-US"/>
+              </w:rPr>
+              <w:t>str_companyclientname</w:t>
+            </w:r>
+            <w:r>
+              <w:rPr>
+                <w:rFonts w:ascii="Times New Roman" w:hAnsi="Times New Roman" w:cs="Times New Roman"/>
+                <w:sz w:val="20"/>
+              </w:rPr>
+              <w:t>, its officers, directors, agents and employees (the "Indemnified Persons") on demand at all times against each and every liability (whether civil or criminal), Taxes, loss, charge, claim, proceeding, damage, judgement, enforcement, penalty, fine, costs (including legal costs) and expense of whatsoever nature suffered or incurred by or imposed on any Indemnified Person from time to time in connection with the Secured Term Loan Facility Agreement, this facility letter, any product or strict liability pursuant to the Secured Term Loan Facility Agreement or any other document.</w:t>
+            </w:r>
+          </w:p>
+        </w:tc>
+      </w:tr>
+    </w:tbl>
+    <w:p>
+      <w:pPr>
+        <w:spacing w:after="0" w:line="240" w:lineRule="auto"/>
+        <w:ind w:left="0" w:leftChars="0" w:right="-2" w:rightChars="0" w:firstLine="0" w:firstLineChars="0"/>
+        <w:jc w:val="both"/>
+        <w:rPr>
+          <w:rFonts w:ascii="Times New Roman" w:hAnsi="Times New Roman" w:cs="Times New Roman"/>
+          <w:sz w:val="20"/>
+        </w:rPr>
+      </w:pPr>
+      <w:r>
+        <w:rPr>
+          <w:rFonts w:ascii="Times New Roman" w:hAnsi="Times New Roman" w:cs="Times New Roman"/>
+          <w:sz w:val="20"/>
+        </w:rPr>
+        <w:t xml:space="preserve"> </w:t>
+      </w:r>
+    </w:p>
+    <w:tbl>
+      <w:tblPr>
+        <w:tblStyle w:val="6"/>
+        <w:tblW w:w="9819" w:type="dxa"/>
+        <w:tblInd w:w="0" w:type="dxa"/>
+        <w:tblLayout w:type="fixed"/>
+        <w:tblCellMar>
+          <w:top w:w="0" w:type="dxa"/>
+          <w:left w:w="108" w:type="dxa"/>
+          <w:bottom w:w="0" w:type="dxa"/>
+          <w:right w:w="108" w:type="dxa"/>
+        </w:tblCellMar>
+      </w:tblPr>
+      <w:tblGrid>
+        <w:gridCol w:w="567"/>
+        <w:gridCol w:w="567"/>
+        <w:gridCol w:w="8685"/>
+      </w:tblGrid>
+      <w:tr>
+        <w:tc>
+          <w:tcPr>
+            <w:tcW w:w="567" w:type="dxa"/>
+          </w:tcPr>
+          <w:p>
+            <w:pPr>
+              <w:spacing w:after="0" w:line="240" w:lineRule="auto"/>
+              <w:ind w:left="0" w:leftChars="0" w:right="-2" w:rightChars="0" w:firstLine="0" w:firstLineChars="0"/>
+              <w:jc w:val="both"/>
+              <w:rPr>
+                <w:rFonts w:ascii="Times New Roman" w:hAnsi="Times New Roman" w:cs="Times New Roman"/>
+                <w:sz w:val="20"/>
+              </w:rPr>
+            </w:pPr>
+          </w:p>
+        </w:tc>
+        <w:tc>
+          <w:tcPr>
+            <w:tcW w:w="567" w:type="dxa"/>
+          </w:tcPr>
+          <w:p>
+            <w:pPr>
+              <w:spacing w:after="0" w:line="240" w:lineRule="auto"/>
+              <w:ind w:left="0" w:leftChars="0" w:right="-2" w:rightChars="0" w:firstLine="0" w:firstLineChars="0"/>
+              <w:jc w:val="both"/>
+              <w:rPr>
+                <w:rFonts w:ascii="Times New Roman" w:hAnsi="Times New Roman" w:cs="Times New Roman"/>
+                <w:sz w:val="20"/>
+              </w:rPr>
+            </w:pPr>
+            <w:r>
+              <w:rPr>
+                <w:rFonts w:ascii="Times New Roman" w:hAnsi="Times New Roman" w:cs="Times New Roman"/>
+                <w:sz w:val="20"/>
+              </w:rPr>
+              <w:t>18.</w:t>
+            </w:r>
+          </w:p>
+        </w:tc>
+        <w:tc>
+          <w:tcPr>
+            <w:tcW w:w="8685" w:type="dxa"/>
+          </w:tcPr>
+          <w:p>
+            <w:pPr>
+              <w:spacing w:after="0" w:line="240" w:lineRule="auto"/>
+              <w:ind w:left="0" w:leftChars="0" w:right="-2" w:rightChars="0" w:firstLine="0" w:firstLineChars="0"/>
+              <w:jc w:val="both"/>
+              <w:rPr>
+                <w:rFonts w:ascii="Times New Roman" w:hAnsi="Times New Roman" w:cs="Times New Roman"/>
+                <w:sz w:val="20"/>
+                <w:u w:val="single"/>
+              </w:rPr>
+            </w:pPr>
+            <w:r>
+              <w:rPr>
+                <w:rFonts w:ascii="Times New Roman" w:hAnsi="Times New Roman" w:cs="Times New Roman"/>
+                <w:sz w:val="20"/>
+                <w:u w:val="single"/>
+              </w:rPr>
+              <w:t>INCONSISTENCY OF TERMS</w:t>
             </w:r>
           </w:p>
         </w:tc>
@@ -9898,360 +10158,6 @@
         <w:gridCol w:w="8699"/>
       </w:tblGrid>
       <w:tr>
-        <w:tblPrEx>
-          <w:tblCellMar>
-            <w:top w:w="0" w:type="dxa"/>
-            <w:left w:w="108" w:type="dxa"/>
-            <w:bottom w:w="0" w:type="dxa"/>
-            <w:right w:w="108" w:type="dxa"/>
-          </w:tblCellMar>
-        </w:tblPrEx>
-        <w:tc>
-          <w:tcPr>
-            <w:tcW w:w="567" w:type="dxa"/>
-          </w:tcPr>
-          <w:p>
-            <w:pPr>
-              <w:spacing w:after="0" w:line="240" w:lineRule="auto"/>
-              <w:ind w:left="0" w:leftChars="0" w:right="-2" w:rightChars="0" w:firstLine="0" w:firstLineChars="0"/>
-              <w:jc w:val="both"/>
-              <w:rPr>
-                <w:rFonts w:ascii="Times New Roman" w:hAnsi="Times New Roman" w:cs="Times New Roman"/>
-                <w:sz w:val="20"/>
-              </w:rPr>
-            </w:pPr>
-          </w:p>
-        </w:tc>
-        <w:tc>
-          <w:tcPr>
-            <w:tcW w:w="567" w:type="dxa"/>
-          </w:tcPr>
-          <w:p>
-            <w:pPr>
-              <w:spacing w:after="0" w:line="240" w:lineRule="auto"/>
-              <w:ind w:left="0" w:leftChars="0" w:right="-2" w:rightChars="0" w:firstLine="0" w:firstLineChars="0"/>
-              <w:jc w:val="both"/>
-              <w:rPr>
-                <w:rFonts w:ascii="Times New Roman" w:hAnsi="Times New Roman" w:cs="Times New Roman"/>
-                <w:sz w:val="20"/>
-              </w:rPr>
-            </w:pPr>
-            <w:r>
-              <w:rPr>
-                <w:rFonts w:ascii="Times New Roman" w:hAnsi="Times New Roman" w:cs="Times New Roman"/>
-                <w:sz w:val="20"/>
-              </w:rPr>
-              <w:t>17.</w:t>
-            </w:r>
-          </w:p>
-        </w:tc>
-        <w:tc>
-          <w:tcPr>
-            <w:tcW w:w="8699" w:type="dxa"/>
-          </w:tcPr>
-          <w:p>
-            <w:pPr>
-              <w:spacing w:after="0" w:line="240" w:lineRule="auto"/>
-              <w:ind w:left="0" w:leftChars="0" w:right="-2" w:rightChars="0" w:firstLine="0" w:firstLineChars="0"/>
-              <w:jc w:val="both"/>
-              <w:rPr>
-                <w:rFonts w:ascii="Times New Roman" w:hAnsi="Times New Roman" w:cs="Times New Roman"/>
-                <w:sz w:val="20"/>
-                <w:u w:val="single"/>
-              </w:rPr>
-            </w:pPr>
-            <w:r>
-              <w:rPr>
-                <w:rFonts w:ascii="Times New Roman" w:hAnsi="Times New Roman" w:cs="Times New Roman"/>
-                <w:sz w:val="20"/>
-                <w:u w:val="single"/>
-              </w:rPr>
-              <w:t>INDEMNITY</w:t>
-            </w:r>
-          </w:p>
-        </w:tc>
-      </w:tr>
-    </w:tbl>
-    <w:p>
-      <w:pPr>
-        <w:spacing w:after="0" w:line="240" w:lineRule="auto"/>
-        <w:ind w:left="0" w:leftChars="0" w:right="-2" w:rightChars="0" w:firstLine="0" w:firstLineChars="0"/>
-        <w:jc w:val="both"/>
-        <w:rPr>
-          <w:rFonts w:ascii="Times New Roman" w:hAnsi="Times New Roman" w:cs="Times New Roman"/>
-          <w:sz w:val="20"/>
-        </w:rPr>
-      </w:pPr>
-      <w:r>
-        <w:rPr>
-          <w:rFonts w:ascii="Times New Roman" w:hAnsi="Times New Roman" w:cs="Times New Roman"/>
-          <w:sz w:val="20"/>
-        </w:rPr>
-        <w:t xml:space="preserve"> </w:t>
-      </w:r>
-    </w:p>
-    <w:tbl>
-      <w:tblPr>
-        <w:tblStyle w:val="6"/>
-        <w:tblW w:w="9819" w:type="dxa"/>
-        <w:tblInd w:w="0" w:type="dxa"/>
-        <w:tblLayout w:type="fixed"/>
-        <w:tblCellMar>
-          <w:top w:w="0" w:type="dxa"/>
-          <w:left w:w="108" w:type="dxa"/>
-          <w:bottom w:w="0" w:type="dxa"/>
-          <w:right w:w="108" w:type="dxa"/>
-        </w:tblCellMar>
-      </w:tblPr>
-      <w:tblGrid>
-        <w:gridCol w:w="567"/>
-        <w:gridCol w:w="567"/>
-        <w:gridCol w:w="8685"/>
-      </w:tblGrid>
-      <w:tr>
-        <w:tblPrEx>
-          <w:tblCellMar>
-            <w:top w:w="0" w:type="dxa"/>
-            <w:left w:w="108" w:type="dxa"/>
-            <w:bottom w:w="0" w:type="dxa"/>
-            <w:right w:w="108" w:type="dxa"/>
-          </w:tblCellMar>
-        </w:tblPrEx>
-        <w:tc>
-          <w:tcPr>
-            <w:tcW w:w="567" w:type="dxa"/>
-          </w:tcPr>
-          <w:p>
-            <w:pPr>
-              <w:spacing w:after="0" w:line="240" w:lineRule="auto"/>
-              <w:ind w:left="0" w:leftChars="0" w:right="-2" w:rightChars="0" w:firstLine="0" w:firstLineChars="0"/>
-              <w:jc w:val="both"/>
-              <w:rPr>
-                <w:rFonts w:ascii="Times New Roman" w:hAnsi="Times New Roman" w:cs="Times New Roman"/>
-                <w:sz w:val="20"/>
-              </w:rPr>
-            </w:pPr>
-          </w:p>
-        </w:tc>
-        <w:tc>
-          <w:tcPr>
-            <w:tcW w:w="567" w:type="dxa"/>
-          </w:tcPr>
-          <w:p>
-            <w:pPr>
-              <w:spacing w:after="0" w:line="240" w:lineRule="auto"/>
-              <w:ind w:left="0" w:leftChars="0" w:right="-2" w:rightChars="0" w:firstLine="0" w:firstLineChars="0"/>
-              <w:jc w:val="both"/>
-              <w:rPr>
-                <w:rFonts w:ascii="Times New Roman" w:hAnsi="Times New Roman" w:cs="Times New Roman"/>
-                <w:sz w:val="20"/>
-              </w:rPr>
-            </w:pPr>
-            <w:r>
-              <w:rPr>
-                <w:rFonts w:ascii="Times New Roman" w:hAnsi="Times New Roman" w:cs="Times New Roman"/>
-                <w:sz w:val="20"/>
-              </w:rPr>
-              <w:t>17.1</w:t>
-            </w:r>
-          </w:p>
-        </w:tc>
-        <w:tc>
-          <w:tcPr>
-            <w:tcW w:w="8685" w:type="dxa"/>
-          </w:tcPr>
-          <w:p>
-            <w:pPr>
-              <w:spacing w:after="0" w:line="240" w:lineRule="auto"/>
-              <w:ind w:left="0" w:leftChars="0" w:right="-2" w:rightChars="0" w:firstLine="0" w:firstLineChars="0"/>
-              <w:jc w:val="both"/>
-              <w:rPr>
-                <w:rFonts w:ascii="Times New Roman" w:hAnsi="Times New Roman" w:cs="Times New Roman"/>
-                <w:sz w:val="20"/>
-              </w:rPr>
-            </w:pPr>
-            <w:r>
-              <w:rPr>
-                <w:rFonts w:ascii="Times New Roman" w:hAnsi="Times New Roman" w:cs="Times New Roman"/>
-                <w:sz w:val="20"/>
-              </w:rPr>
-              <w:t xml:space="preserve">You agree to indemnify </w:t>
-            </w:r>
-            <w:r>
-              <w:rPr>
-                <w:rFonts w:ascii="Times New Roman" w:hAnsi="Times New Roman" w:cs="Times New Roman"/>
-                <w:sz w:val="20"/>
-                <w:lang w:val="en-US"/>
-              </w:rPr>
-              <w:t>str_companyclientname</w:t>
-            </w:r>
-            <w:r>
-              <w:rPr>
-                <w:rFonts w:ascii="Times New Roman" w:hAnsi="Times New Roman" w:cs="Times New Roman"/>
-                <w:sz w:val="20"/>
-              </w:rPr>
-              <w:t>, its officers, directors, agents and employees (the "Indemnified Persons") on demand at all times against each and every liability (whether civil or criminal), Taxes, loss, charge, claim, proceeding, damage, judgement, enforcement, penalty, fine, costs (including legal costs) and expense of whatsoever nature suffered or incurred by or imposed on any Indemnified Person from time to time in connection with the Secured Term Loan Facility Agreement, this facility letter, any product or strict liability pursuant to the Secured Term Loan Facility Agreement or any other document.</w:t>
-            </w:r>
-          </w:p>
-        </w:tc>
-      </w:tr>
-    </w:tbl>
-    <w:p>
-      <w:pPr>
-        <w:spacing w:after="0" w:line="240" w:lineRule="auto"/>
-        <w:ind w:left="0" w:leftChars="0" w:right="-2" w:rightChars="0" w:firstLine="0" w:firstLineChars="0"/>
-        <w:jc w:val="both"/>
-        <w:rPr>
-          <w:rFonts w:ascii="Times New Roman" w:hAnsi="Times New Roman" w:cs="Times New Roman"/>
-          <w:sz w:val="20"/>
-        </w:rPr>
-      </w:pPr>
-      <w:r>
-        <w:rPr>
-          <w:rFonts w:ascii="Times New Roman" w:hAnsi="Times New Roman" w:cs="Times New Roman"/>
-          <w:sz w:val="20"/>
-        </w:rPr>
-        <w:t xml:space="preserve"> </w:t>
-      </w:r>
-    </w:p>
-    <w:tbl>
-      <w:tblPr>
-        <w:tblStyle w:val="6"/>
-        <w:tblW w:w="9819" w:type="dxa"/>
-        <w:tblInd w:w="0" w:type="dxa"/>
-        <w:tblLayout w:type="fixed"/>
-        <w:tblCellMar>
-          <w:top w:w="0" w:type="dxa"/>
-          <w:left w:w="108" w:type="dxa"/>
-          <w:bottom w:w="0" w:type="dxa"/>
-          <w:right w:w="108" w:type="dxa"/>
-        </w:tblCellMar>
-      </w:tblPr>
-      <w:tblGrid>
-        <w:gridCol w:w="567"/>
-        <w:gridCol w:w="567"/>
-        <w:gridCol w:w="8685"/>
-      </w:tblGrid>
-      <w:tr>
-        <w:tblPrEx>
-          <w:tblCellMar>
-            <w:top w:w="0" w:type="dxa"/>
-            <w:left w:w="108" w:type="dxa"/>
-            <w:bottom w:w="0" w:type="dxa"/>
-            <w:right w:w="108" w:type="dxa"/>
-          </w:tblCellMar>
-        </w:tblPrEx>
-        <w:tc>
-          <w:tcPr>
-            <w:tcW w:w="567" w:type="dxa"/>
-          </w:tcPr>
-          <w:p>
-            <w:pPr>
-              <w:spacing w:after="0" w:line="240" w:lineRule="auto"/>
-              <w:ind w:left="0" w:leftChars="0" w:right="-2" w:rightChars="0" w:firstLine="0" w:firstLineChars="0"/>
-              <w:jc w:val="both"/>
-              <w:rPr>
-                <w:rFonts w:ascii="Times New Roman" w:hAnsi="Times New Roman" w:cs="Times New Roman"/>
-                <w:sz w:val="20"/>
-              </w:rPr>
-            </w:pPr>
-          </w:p>
-        </w:tc>
-        <w:tc>
-          <w:tcPr>
-            <w:tcW w:w="567" w:type="dxa"/>
-          </w:tcPr>
-          <w:p>
-            <w:pPr>
-              <w:spacing w:after="0" w:line="240" w:lineRule="auto"/>
-              <w:ind w:left="0" w:leftChars="0" w:right="-2" w:rightChars="0" w:firstLine="0" w:firstLineChars="0"/>
-              <w:jc w:val="both"/>
-              <w:rPr>
-                <w:rFonts w:ascii="Times New Roman" w:hAnsi="Times New Roman" w:cs="Times New Roman"/>
-                <w:sz w:val="20"/>
-              </w:rPr>
-            </w:pPr>
-            <w:r>
-              <w:rPr>
-                <w:rFonts w:ascii="Times New Roman" w:hAnsi="Times New Roman" w:cs="Times New Roman"/>
-                <w:sz w:val="20"/>
-              </w:rPr>
-              <w:t>18.</w:t>
-            </w:r>
-          </w:p>
-        </w:tc>
-        <w:tc>
-          <w:tcPr>
-            <w:tcW w:w="8685" w:type="dxa"/>
-          </w:tcPr>
-          <w:p>
-            <w:pPr>
-              <w:spacing w:after="0" w:line="240" w:lineRule="auto"/>
-              <w:ind w:left="0" w:leftChars="0" w:right="-2" w:rightChars="0" w:firstLine="0" w:firstLineChars="0"/>
-              <w:jc w:val="both"/>
-              <w:rPr>
-                <w:rFonts w:ascii="Times New Roman" w:hAnsi="Times New Roman" w:cs="Times New Roman"/>
-                <w:sz w:val="20"/>
-                <w:u w:val="single"/>
-              </w:rPr>
-            </w:pPr>
-            <w:r>
-              <w:rPr>
-                <w:rFonts w:ascii="Times New Roman" w:hAnsi="Times New Roman" w:cs="Times New Roman"/>
-                <w:sz w:val="20"/>
-                <w:u w:val="single"/>
-              </w:rPr>
-              <w:t>INCONSISTENCY OF TERMS</w:t>
-            </w:r>
-          </w:p>
-        </w:tc>
-      </w:tr>
-    </w:tbl>
-    <w:p>
-      <w:pPr>
-        <w:spacing w:after="0" w:line="240" w:lineRule="auto"/>
-        <w:ind w:left="0" w:leftChars="0" w:right="-2" w:rightChars="0" w:firstLine="0" w:firstLineChars="0"/>
-        <w:jc w:val="both"/>
-        <w:rPr>
-          <w:rFonts w:ascii="Times New Roman" w:hAnsi="Times New Roman" w:cs="Times New Roman"/>
-          <w:sz w:val="20"/>
-        </w:rPr>
-      </w:pPr>
-      <w:r>
-        <w:rPr>
-          <w:rFonts w:ascii="Times New Roman" w:hAnsi="Times New Roman" w:cs="Times New Roman"/>
-          <w:sz w:val="20"/>
-        </w:rPr>
-        <w:t xml:space="preserve"> </w:t>
-      </w:r>
-    </w:p>
-    <w:tbl>
-      <w:tblPr>
-        <w:tblStyle w:val="6"/>
-        <w:tblW w:w="9833" w:type="dxa"/>
-        <w:tblInd w:w="0" w:type="dxa"/>
-        <w:tblLayout w:type="fixed"/>
-        <w:tblCellMar>
-          <w:top w:w="0" w:type="dxa"/>
-          <w:left w:w="108" w:type="dxa"/>
-          <w:bottom w:w="0" w:type="dxa"/>
-          <w:right w:w="108" w:type="dxa"/>
-        </w:tblCellMar>
-      </w:tblPr>
-      <w:tblGrid>
-        <w:gridCol w:w="567"/>
-        <w:gridCol w:w="567"/>
-        <w:gridCol w:w="8699"/>
-      </w:tblGrid>
-      <w:tr>
-        <w:tblPrEx>
-          <w:tblCellMar>
-            <w:top w:w="0" w:type="dxa"/>
-            <w:left w:w="108" w:type="dxa"/>
-            <w:bottom w:w="0" w:type="dxa"/>
-            <w:right w:w="108" w:type="dxa"/>
-          </w:tblCellMar>
-        </w:tblPrEx>
         <w:tc>
           <w:tcPr>
             <w:tcW w:w="567" w:type="dxa"/>
@@ -10368,14 +10274,6 @@
         <w:gridCol w:w="8713"/>
       </w:tblGrid>
       <w:tr>
-        <w:tblPrEx>
-          <w:tblCellMar>
-            <w:top w:w="0" w:type="dxa"/>
-            <w:left w:w="108" w:type="dxa"/>
-            <w:bottom w:w="0" w:type="dxa"/>
-            <w:right w:w="108" w:type="dxa"/>
-          </w:tblCellMar>
-        </w:tblPrEx>
         <w:tc>
           <w:tcPr>
             <w:tcW w:w="567" w:type="dxa"/>
@@ -10479,14 +10377,6 @@
         <w:gridCol w:w="8726"/>
       </w:tblGrid>
       <w:tr>
-        <w:tblPrEx>
-          <w:tblCellMar>
-            <w:top w:w="0" w:type="dxa"/>
-            <w:left w:w="108" w:type="dxa"/>
-            <w:bottom w:w="0" w:type="dxa"/>
-            <w:right w:w="108" w:type="dxa"/>
-          </w:tblCellMar>
-        </w:tblPrEx>
         <w:tc>
           <w:tcPr>
             <w:tcW w:w="567" w:type="dxa"/>
@@ -10725,14 +10615,6 @@
         <w:gridCol w:w="3321"/>
       </w:tblGrid>
       <w:tr>
-        <w:tblPrEx>
-          <w:tblCellMar>
-            <w:top w:w="0" w:type="dxa"/>
-            <w:left w:w="0" w:type="dxa"/>
-            <w:bottom w:w="0" w:type="dxa"/>
-            <w:right w:w="115" w:type="dxa"/>
-          </w:tblCellMar>
-        </w:tblPrEx>
         <w:trPr>
           <w:trHeight w:val="256" w:hRule="atLeast"/>
         </w:trPr>
@@ -17138,6 +17020,286 @@
 <file path=word/numbering.xml><?xml version="1.0" encoding="utf-8"?>
 <w:numbering xmlns:wpc="http://schemas.microsoft.com/office/word/2010/wordprocessingCanvas" xmlns:mc="http://schemas.openxmlformats.org/markup-compatibility/2006" xmlns:o="urn:schemas-microsoft-com:office:office" xmlns:r="http://schemas.openxmlformats.org/officeDocument/2006/relationships" xmlns:m="http://schemas.openxmlformats.org/officeDocument/2006/math" xmlns:v="urn:schemas-microsoft-com:vml" xmlns:wp14="http://schemas.microsoft.com/office/word/2010/wordprocessingDrawing" xmlns:wp="http://schemas.openxmlformats.org/drawingml/2006/wordprocessingDrawing" xmlns:w10="urn:schemas-microsoft-com:office:word" xmlns:w="http://schemas.openxmlformats.org/wordprocessingml/2006/main" xmlns:w14="http://schemas.microsoft.com/office/word/2010/wordml" xmlns:wpg="http://schemas.microsoft.com/office/word/2010/wordprocessingGroup" xmlns:wpi="http://schemas.microsoft.com/office/word/2010/wordprocessingInk" xmlns:wne="http://schemas.microsoft.com/office/word/2006/wordml" xmlns:wps="http://schemas.microsoft.com/office/word/2010/wordprocessingShape" mc:Ignorable="w14 wp14">
   <w:abstractNum w:abstractNumId="0">
+    <w:nsid w:val="B0A3350E"/>
+    <w:multiLevelType w:val="multilevel"/>
+    <w:tmpl w:val="B0A3350E"/>
+    <w:lvl w:ilvl="0" w:tentative="0">
+      <w:start w:val="13"/>
+      <w:numFmt w:val="decimal"/>
+      <w:lvlText w:val="%1."/>
+      <w:lvlJc w:val="left"/>
+      <w:pPr>
+        <w:tabs>
+          <w:tab w:val="left" w:pos="425"/>
+        </w:tabs>
+        <w:ind w:left="425" w:leftChars="0" w:hanging="425" w:firstLineChars="0"/>
+      </w:pPr>
+      <w:rPr>
+        <w:rFonts w:hint="default"/>
+      </w:rPr>
+    </w:lvl>
+    <w:lvl w:ilvl="1" w:tentative="0">
+      <w:start w:val="1"/>
+      <w:numFmt w:val="decimal"/>
+      <w:lvlText w:val="%1.%2"/>
+      <w:lvlJc w:val="left"/>
+      <w:pPr>
+        <w:tabs>
+          <w:tab w:val="left" w:pos="567"/>
+        </w:tabs>
+        <w:ind w:left="567" w:leftChars="0" w:hanging="567" w:firstLineChars="0"/>
+      </w:pPr>
+      <w:rPr>
+        <w:rFonts w:hint="default" w:ascii="SimSun" w:hAnsi="SimSun" w:eastAsia="SimSun" w:cs="SimSun"/>
+      </w:rPr>
+    </w:lvl>
+    <w:lvl w:ilvl="2" w:tentative="0">
+      <w:start w:val="1"/>
+      <w:numFmt w:val="decimal"/>
+      <w:lvlText w:val="%1.%2.%3."/>
+      <w:lvlJc w:val="left"/>
+      <w:pPr>
+        <w:tabs>
+          <w:tab w:val="left" w:pos="709"/>
+        </w:tabs>
+        <w:ind w:left="709" w:leftChars="0" w:hanging="709" w:firstLineChars="0"/>
+      </w:pPr>
+      <w:rPr>
+        <w:rFonts w:hint="default"/>
+      </w:rPr>
+    </w:lvl>
+    <w:lvl w:ilvl="3" w:tentative="0">
+      <w:start w:val="1"/>
+      <w:numFmt w:val="decimal"/>
+      <w:lvlText w:val="%1.%2.%3.%4."/>
+      <w:lvlJc w:val="left"/>
+      <w:pPr>
+        <w:tabs>
+          <w:tab w:val="left" w:pos="850"/>
+        </w:tabs>
+        <w:ind w:left="850" w:leftChars="0" w:hanging="850" w:firstLineChars="0"/>
+      </w:pPr>
+      <w:rPr>
+        <w:rFonts w:hint="default"/>
+      </w:rPr>
+    </w:lvl>
+    <w:lvl w:ilvl="4" w:tentative="0">
+      <w:start w:val="1"/>
+      <w:numFmt w:val="decimal"/>
+      <w:lvlText w:val="%1.%2.%3.%4.%5."/>
+      <w:lvlJc w:val="left"/>
+      <w:pPr>
+        <w:tabs>
+          <w:tab w:val="left" w:pos="991"/>
+        </w:tabs>
+        <w:ind w:left="991" w:leftChars="0" w:hanging="991" w:firstLineChars="0"/>
+      </w:pPr>
+      <w:rPr>
+        <w:rFonts w:hint="default"/>
+      </w:rPr>
+    </w:lvl>
+    <w:lvl w:ilvl="5" w:tentative="0">
+      <w:start w:val="1"/>
+      <w:numFmt w:val="decimal"/>
+      <w:lvlText w:val="%1.%2.%3.%4.%5.%6."/>
+      <w:lvlJc w:val="left"/>
+      <w:pPr>
+        <w:tabs>
+          <w:tab w:val="left" w:pos="1134"/>
+        </w:tabs>
+        <w:ind w:left="1134" w:leftChars="0" w:hanging="1134" w:firstLineChars="0"/>
+      </w:pPr>
+      <w:rPr>
+        <w:rFonts w:hint="default"/>
+      </w:rPr>
+    </w:lvl>
+    <w:lvl w:ilvl="6" w:tentative="0">
+      <w:start w:val="1"/>
+      <w:numFmt w:val="decimal"/>
+      <w:lvlText w:val="%1.%2.%3.%4.%5.%6.%7."/>
+      <w:lvlJc w:val="left"/>
+      <w:pPr>
+        <w:tabs>
+          <w:tab w:val="left" w:pos="1275"/>
+        </w:tabs>
+        <w:ind w:left="1275" w:leftChars="0" w:hanging="1275" w:firstLineChars="0"/>
+      </w:pPr>
+      <w:rPr>
+        <w:rFonts w:hint="default"/>
+      </w:rPr>
+    </w:lvl>
+    <w:lvl w:ilvl="7" w:tentative="0">
+      <w:start w:val="1"/>
+      <w:numFmt w:val="decimal"/>
+      <w:lvlText w:val="%1.%2.%3.%4.%5.%6.%7.%8."/>
+      <w:lvlJc w:val="left"/>
+      <w:pPr>
+        <w:tabs>
+          <w:tab w:val="left" w:pos="1418"/>
+        </w:tabs>
+        <w:ind w:left="1418" w:leftChars="0" w:hanging="1418" w:firstLineChars="0"/>
+      </w:pPr>
+      <w:rPr>
+        <w:rFonts w:hint="default"/>
+      </w:rPr>
+    </w:lvl>
+    <w:lvl w:ilvl="8" w:tentative="0">
+      <w:start w:val="1"/>
+      <w:numFmt w:val="decimal"/>
+      <w:lvlText w:val="%1.%2.%3.%4.%5.%6.%7.%8.%9."/>
+      <w:lvlJc w:val="left"/>
+      <w:pPr>
+        <w:tabs>
+          <w:tab w:val="left" w:pos="1558"/>
+        </w:tabs>
+        <w:ind w:left="1558" w:leftChars="0" w:hanging="1558" w:firstLineChars="0"/>
+      </w:pPr>
+      <w:rPr>
+        <w:rFonts w:hint="default"/>
+      </w:rPr>
+    </w:lvl>
+  </w:abstractNum>
+  <w:abstractNum w:abstractNumId="1">
+    <w:nsid w:val="EEE0A76A"/>
+    <w:multiLevelType w:val="multilevel"/>
+    <w:tmpl w:val="EEE0A76A"/>
+    <w:lvl w:ilvl="0" w:tentative="0">
+      <w:start w:val="10"/>
+      <w:numFmt w:val="decimal"/>
+      <w:lvlText w:val="%1."/>
+      <w:lvlJc w:val="left"/>
+      <w:pPr>
+        <w:tabs>
+          <w:tab w:val="left" w:pos="425"/>
+        </w:tabs>
+        <w:ind w:left="425" w:leftChars="0" w:hanging="425" w:firstLineChars="0"/>
+      </w:pPr>
+      <w:rPr>
+        <w:rFonts w:hint="default"/>
+      </w:rPr>
+    </w:lvl>
+    <w:lvl w:ilvl="1" w:tentative="0">
+      <w:start w:val="1"/>
+      <w:numFmt w:val="decimal"/>
+      <w:lvlText w:val="%1.%2"/>
+      <w:lvlJc w:val="left"/>
+      <w:pPr>
+        <w:tabs>
+          <w:tab w:val="left" w:pos="567"/>
+        </w:tabs>
+        <w:ind w:left="567" w:leftChars="0" w:hanging="567" w:firstLineChars="0"/>
+      </w:pPr>
+      <w:rPr>
+        <w:rFonts w:hint="default" w:ascii="SimSun" w:hAnsi="SimSun" w:eastAsia="SimSun" w:cs="SimSun"/>
+      </w:rPr>
+    </w:lvl>
+    <w:lvl w:ilvl="2" w:tentative="0">
+      <w:start w:val="1"/>
+      <w:numFmt w:val="decimal"/>
+      <w:lvlText w:val="%1.%2.%3."/>
+      <w:lvlJc w:val="left"/>
+      <w:pPr>
+        <w:tabs>
+          <w:tab w:val="left" w:pos="709"/>
+        </w:tabs>
+        <w:ind w:left="709" w:leftChars="0" w:hanging="709" w:firstLineChars="0"/>
+      </w:pPr>
+      <w:rPr>
+        <w:rFonts w:hint="default"/>
+      </w:rPr>
+    </w:lvl>
+    <w:lvl w:ilvl="3" w:tentative="0">
+      <w:start w:val="1"/>
+      <w:numFmt w:val="decimal"/>
+      <w:lvlText w:val="%1.%2.%3.%4."/>
+      <w:lvlJc w:val="left"/>
+      <w:pPr>
+        <w:tabs>
+          <w:tab w:val="left" w:pos="850"/>
+        </w:tabs>
+        <w:ind w:left="850" w:leftChars="0" w:hanging="850" w:firstLineChars="0"/>
+      </w:pPr>
+      <w:rPr>
+        <w:rFonts w:hint="default"/>
+      </w:rPr>
+    </w:lvl>
+    <w:lvl w:ilvl="4" w:tentative="0">
+      <w:start w:val="1"/>
+      <w:numFmt w:val="decimal"/>
+      <w:lvlText w:val="%1.%2.%3.%4.%5."/>
+      <w:lvlJc w:val="left"/>
+      <w:pPr>
+        <w:tabs>
+          <w:tab w:val="left" w:pos="991"/>
+        </w:tabs>
+        <w:ind w:left="991" w:leftChars="0" w:hanging="991" w:firstLineChars="0"/>
+      </w:pPr>
+      <w:rPr>
+        <w:rFonts w:hint="default"/>
+      </w:rPr>
+    </w:lvl>
+    <w:lvl w:ilvl="5" w:tentative="0">
+      <w:start w:val="1"/>
+      <w:numFmt w:val="decimal"/>
+      <w:lvlText w:val="%1.%2.%3.%4.%5.%6."/>
+      <w:lvlJc w:val="left"/>
+      <w:pPr>
+        <w:tabs>
+          <w:tab w:val="left" w:pos="1134"/>
+        </w:tabs>
+        <w:ind w:left="1134" w:leftChars="0" w:hanging="1134" w:firstLineChars="0"/>
+      </w:pPr>
+      <w:rPr>
+        <w:rFonts w:hint="default"/>
+      </w:rPr>
+    </w:lvl>
+    <w:lvl w:ilvl="6" w:tentative="0">
+      <w:start w:val="1"/>
+      <w:numFmt w:val="decimal"/>
+      <w:lvlText w:val="%1.%2.%3.%4.%5.%6.%7."/>
+      <w:lvlJc w:val="left"/>
+      <w:pPr>
+        <w:tabs>
+          <w:tab w:val="left" w:pos="1275"/>
+        </w:tabs>
+        <w:ind w:left="1275" w:leftChars="0" w:hanging="1275" w:firstLineChars="0"/>
+      </w:pPr>
+      <w:rPr>
+        <w:rFonts w:hint="default"/>
+      </w:rPr>
+    </w:lvl>
+    <w:lvl w:ilvl="7" w:tentative="0">
+      <w:start w:val="1"/>
+      <w:numFmt w:val="decimal"/>
+      <w:lvlText w:val="%1.%2.%3.%4.%5.%6.%7.%8."/>
+      <w:lvlJc w:val="left"/>
+      <w:pPr>
+        <w:tabs>
+          <w:tab w:val="left" w:pos="1418"/>
+        </w:tabs>
+        <w:ind w:left="1418" w:leftChars="0" w:hanging="1418" w:firstLineChars="0"/>
+      </w:pPr>
+      <w:rPr>
+        <w:rFonts w:hint="default"/>
+      </w:rPr>
+    </w:lvl>
+    <w:lvl w:ilvl="8" w:tentative="0">
+      <w:start w:val="1"/>
+      <w:numFmt w:val="decimal"/>
+      <w:lvlText w:val="%1.%2.%3.%4.%5.%6.%7.%8.%9."/>
+      <w:lvlJc w:val="left"/>
+      <w:pPr>
+        <w:tabs>
+          <w:tab w:val="left" w:pos="1558"/>
+        </w:tabs>
+        <w:ind w:left="1558" w:leftChars="0" w:hanging="1558" w:firstLineChars="0"/>
+      </w:pPr>
+      <w:rPr>
+        <w:rFonts w:hint="default"/>
+      </w:rPr>
+    </w:lvl>
+  </w:abstractNum>
+  <w:abstractNum w:abstractNumId="2">
     <w:nsid w:val="063AB724"/>
     <w:multiLevelType w:val="multilevel"/>
     <w:tmpl w:val="063AB724"/>
@@ -17279,147 +17441,7 @@
       </w:rPr>
     </w:lvl>
   </w:abstractNum>
-  <w:abstractNum w:abstractNumId="1">
-    <w:nsid w:val="198B83FF"/>
-    <w:multiLevelType w:val="multilevel"/>
-    <w:tmpl w:val="198B83FF"/>
-    <w:lvl w:ilvl="0" w:tentative="0">
-      <w:start w:val="10"/>
-      <w:numFmt w:val="decimal"/>
-      <w:lvlText w:val="%1."/>
-      <w:lvlJc w:val="left"/>
-      <w:pPr>
-        <w:tabs>
-          <w:tab w:val="left" w:pos="425"/>
-        </w:tabs>
-        <w:ind w:left="425" w:leftChars="0" w:hanging="425" w:firstLineChars="0"/>
-      </w:pPr>
-      <w:rPr>
-        <w:rFonts w:hint="default"/>
-      </w:rPr>
-    </w:lvl>
-    <w:lvl w:ilvl="1" w:tentative="0">
-      <w:start w:val="1"/>
-      <w:numFmt w:val="decimal"/>
-      <w:lvlText w:val="%1.%2."/>
-      <w:lvlJc w:val="left"/>
-      <w:pPr>
-        <w:tabs>
-          <w:tab w:val="left" w:pos="567"/>
-        </w:tabs>
-        <w:ind w:left="567" w:leftChars="0" w:hanging="567" w:firstLineChars="0"/>
-      </w:pPr>
-      <w:rPr>
-        <w:rFonts w:hint="default"/>
-      </w:rPr>
-    </w:lvl>
-    <w:lvl w:ilvl="2" w:tentative="0">
-      <w:start w:val="1"/>
-      <w:numFmt w:val="decimal"/>
-      <w:lvlText w:val="%1.%2.%3."/>
-      <w:lvlJc w:val="left"/>
-      <w:pPr>
-        <w:tabs>
-          <w:tab w:val="left" w:pos="709"/>
-        </w:tabs>
-        <w:ind w:left="709" w:leftChars="0" w:hanging="709" w:firstLineChars="0"/>
-      </w:pPr>
-      <w:rPr>
-        <w:rFonts w:hint="default"/>
-      </w:rPr>
-    </w:lvl>
-    <w:lvl w:ilvl="3" w:tentative="0">
-      <w:start w:val="1"/>
-      <w:numFmt w:val="decimal"/>
-      <w:lvlText w:val="%1.%2.%3.%4."/>
-      <w:lvlJc w:val="left"/>
-      <w:pPr>
-        <w:tabs>
-          <w:tab w:val="left" w:pos="850"/>
-        </w:tabs>
-        <w:ind w:left="850" w:leftChars="0" w:hanging="850" w:firstLineChars="0"/>
-      </w:pPr>
-      <w:rPr>
-        <w:rFonts w:hint="default"/>
-      </w:rPr>
-    </w:lvl>
-    <w:lvl w:ilvl="4" w:tentative="0">
-      <w:start w:val="1"/>
-      <w:numFmt w:val="decimal"/>
-      <w:lvlText w:val="%1.%2.%3.%4.%5."/>
-      <w:lvlJc w:val="left"/>
-      <w:pPr>
-        <w:tabs>
-          <w:tab w:val="left" w:pos="991"/>
-        </w:tabs>
-        <w:ind w:left="991" w:leftChars="0" w:hanging="991" w:firstLineChars="0"/>
-      </w:pPr>
-      <w:rPr>
-        <w:rFonts w:hint="default"/>
-      </w:rPr>
-    </w:lvl>
-    <w:lvl w:ilvl="5" w:tentative="0">
-      <w:start w:val="1"/>
-      <w:numFmt w:val="decimal"/>
-      <w:lvlText w:val="%1.%2.%3.%4.%5.%6."/>
-      <w:lvlJc w:val="left"/>
-      <w:pPr>
-        <w:tabs>
-          <w:tab w:val="left" w:pos="1134"/>
-        </w:tabs>
-        <w:ind w:left="1134" w:leftChars="0" w:hanging="1134" w:firstLineChars="0"/>
-      </w:pPr>
-      <w:rPr>
-        <w:rFonts w:hint="default"/>
-      </w:rPr>
-    </w:lvl>
-    <w:lvl w:ilvl="6" w:tentative="0">
-      <w:start w:val="1"/>
-      <w:numFmt w:val="decimal"/>
-      <w:lvlText w:val="%1.%2.%3.%4.%5.%6.%7."/>
-      <w:lvlJc w:val="left"/>
-      <w:pPr>
-        <w:tabs>
-          <w:tab w:val="left" w:pos="1275"/>
-        </w:tabs>
-        <w:ind w:left="1275" w:leftChars="0" w:hanging="1275" w:firstLineChars="0"/>
-      </w:pPr>
-      <w:rPr>
-        <w:rFonts w:hint="default"/>
-      </w:rPr>
-    </w:lvl>
-    <w:lvl w:ilvl="7" w:tentative="0">
-      <w:start w:val="1"/>
-      <w:numFmt w:val="decimal"/>
-      <w:lvlText w:val="%1.%2.%3.%4.%5.%6.%7.%8."/>
-      <w:lvlJc w:val="left"/>
-      <w:pPr>
-        <w:tabs>
-          <w:tab w:val="left" w:pos="1418"/>
-        </w:tabs>
-        <w:ind w:left="1418" w:leftChars="0" w:hanging="1418" w:firstLineChars="0"/>
-      </w:pPr>
-      <w:rPr>
-        <w:rFonts w:hint="default"/>
-      </w:rPr>
-    </w:lvl>
-    <w:lvl w:ilvl="8" w:tentative="0">
-      <w:start w:val="1"/>
-      <w:numFmt w:val="decimal"/>
-      <w:lvlText w:val="%1.%2.%3.%4.%5.%6.%7.%8.%9."/>
-      <w:lvlJc w:val="left"/>
-      <w:pPr>
-        <w:tabs>
-          <w:tab w:val="left" w:pos="1558"/>
-        </w:tabs>
-        <w:ind w:left="1558" w:leftChars="0" w:hanging="1558" w:firstLineChars="0"/>
-      </w:pPr>
-      <w:rPr>
-        <w:rFonts w:hint="default"/>
-      </w:rPr>
-    </w:lvl>
-  </w:abstractNum>
-  <w:abstractNum w:abstractNumId="2">
+  <w:abstractNum w:abstractNumId="3">
     <w:nsid w:val="3FE5079B"/>
     <w:multiLevelType w:val="singleLevel"/>
     <w:tmpl w:val="3FE5079B"/>
@@ -17439,157 +17461,17 @@
       </w:rPr>
     </w:lvl>
   </w:abstractNum>
-  <w:abstractNum w:abstractNumId="3">
-    <w:nsid w:val="70034080"/>
-    <w:multiLevelType w:val="multilevel"/>
-    <w:tmpl w:val="70034080"/>
-    <w:lvl w:ilvl="0" w:tentative="0">
-      <w:start w:val="13"/>
-      <w:numFmt w:val="decimal"/>
-      <w:lvlText w:val="%1."/>
-      <w:lvlJc w:val="left"/>
-      <w:pPr>
-        <w:tabs>
-          <w:tab w:val="left" w:pos="425"/>
-        </w:tabs>
-        <w:ind w:left="425" w:leftChars="0" w:hanging="425" w:firstLineChars="0"/>
-      </w:pPr>
-      <w:rPr>
-        <w:rFonts w:hint="default"/>
-      </w:rPr>
-    </w:lvl>
-    <w:lvl w:ilvl="1" w:tentative="0">
-      <w:start w:val="1"/>
-      <w:numFmt w:val="decimal"/>
-      <w:lvlText w:val="%1.%2."/>
-      <w:lvlJc w:val="left"/>
-      <w:pPr>
-        <w:tabs>
-          <w:tab w:val="left" w:pos="567"/>
-        </w:tabs>
-        <w:ind w:left="567" w:leftChars="0" w:hanging="567" w:firstLineChars="0"/>
-      </w:pPr>
-      <w:rPr>
-        <w:rFonts w:hint="default"/>
-      </w:rPr>
-    </w:lvl>
-    <w:lvl w:ilvl="2" w:tentative="0">
-      <w:start w:val="1"/>
-      <w:numFmt w:val="decimal"/>
-      <w:lvlText w:val="%1.%2.%3."/>
-      <w:lvlJc w:val="left"/>
-      <w:pPr>
-        <w:tabs>
-          <w:tab w:val="left" w:pos="709"/>
-        </w:tabs>
-        <w:ind w:left="709" w:leftChars="0" w:hanging="709" w:firstLineChars="0"/>
-      </w:pPr>
-      <w:rPr>
-        <w:rFonts w:hint="default"/>
-      </w:rPr>
-    </w:lvl>
-    <w:lvl w:ilvl="3" w:tentative="0">
-      <w:start w:val="1"/>
-      <w:numFmt w:val="decimal"/>
-      <w:lvlText w:val="%1.%2.%3.%4."/>
-      <w:lvlJc w:val="left"/>
-      <w:pPr>
-        <w:tabs>
-          <w:tab w:val="left" w:pos="850"/>
-        </w:tabs>
-        <w:ind w:left="850" w:leftChars="0" w:hanging="850" w:firstLineChars="0"/>
-      </w:pPr>
-      <w:rPr>
-        <w:rFonts w:hint="default"/>
-      </w:rPr>
-    </w:lvl>
-    <w:lvl w:ilvl="4" w:tentative="0">
-      <w:start w:val="1"/>
-      <w:numFmt w:val="decimal"/>
-      <w:lvlText w:val="%1.%2.%3.%4.%5."/>
-      <w:lvlJc w:val="left"/>
-      <w:pPr>
-        <w:tabs>
-          <w:tab w:val="left" w:pos="991"/>
-        </w:tabs>
-        <w:ind w:left="991" w:leftChars="0" w:hanging="991" w:firstLineChars="0"/>
-      </w:pPr>
-      <w:rPr>
-        <w:rFonts w:hint="default"/>
-      </w:rPr>
-    </w:lvl>
-    <w:lvl w:ilvl="5" w:tentative="0">
-      <w:start w:val="1"/>
-      <w:numFmt w:val="decimal"/>
-      <w:lvlText w:val="%1.%2.%3.%4.%5.%6."/>
-      <w:lvlJc w:val="left"/>
-      <w:pPr>
-        <w:tabs>
-          <w:tab w:val="left" w:pos="1134"/>
-        </w:tabs>
-        <w:ind w:left="1134" w:leftChars="0" w:hanging="1134" w:firstLineChars="0"/>
-      </w:pPr>
-      <w:rPr>
-        <w:rFonts w:hint="default"/>
-      </w:rPr>
-    </w:lvl>
-    <w:lvl w:ilvl="6" w:tentative="0">
-      <w:start w:val="1"/>
-      <w:numFmt w:val="decimal"/>
-      <w:lvlText w:val="%1.%2.%3.%4.%5.%6.%7."/>
-      <w:lvlJc w:val="left"/>
-      <w:pPr>
-        <w:tabs>
-          <w:tab w:val="left" w:pos="1275"/>
-        </w:tabs>
-        <w:ind w:left="1275" w:leftChars="0" w:hanging="1275" w:firstLineChars="0"/>
-      </w:pPr>
-      <w:rPr>
-        <w:rFonts w:hint="default"/>
-      </w:rPr>
-    </w:lvl>
-    <w:lvl w:ilvl="7" w:tentative="0">
-      <w:start w:val="1"/>
-      <w:numFmt w:val="decimal"/>
-      <w:lvlText w:val="%1.%2.%3.%4.%5.%6.%7.%8."/>
-      <w:lvlJc w:val="left"/>
-      <w:pPr>
-        <w:tabs>
-          <w:tab w:val="left" w:pos="1418"/>
-        </w:tabs>
-        <w:ind w:left="1418" w:leftChars="0" w:hanging="1418" w:firstLineChars="0"/>
-      </w:pPr>
-      <w:rPr>
-        <w:rFonts w:hint="default"/>
-      </w:rPr>
-    </w:lvl>
-    <w:lvl w:ilvl="8" w:tentative="0">
-      <w:start w:val="1"/>
-      <w:numFmt w:val="decimal"/>
-      <w:lvlText w:val="%1.%2.%3.%4.%5.%6.%7.%8.%9."/>
-      <w:lvlJc w:val="left"/>
-      <w:pPr>
-        <w:tabs>
-          <w:tab w:val="left" w:pos="1558"/>
-        </w:tabs>
-        <w:ind w:left="1558" w:leftChars="0" w:hanging="1558" w:firstLineChars="0"/>
-      </w:pPr>
-      <w:rPr>
-        <w:rFonts w:hint="default"/>
-      </w:rPr>
-    </w:lvl>
-  </w:abstractNum>
   <w:num w:numId="1">
-    <w:abstractNumId w:val="0"/>
+    <w:abstractNumId w:val="2"/>
   </w:num>
   <w:num w:numId="2">
-    <w:abstractNumId w:val="2"/>
+    <w:abstractNumId w:val="3"/>
   </w:num>
   <w:num w:numId="3">
     <w:abstractNumId w:val="1"/>
   </w:num>
   <w:num w:numId="4">
-    <w:abstractNumId w:val="3"/>
+    <w:abstractNumId w:val="0"/>
   </w:num>
 </w:numbering>
 </file>

</xml_diff>

<commit_message>
Commit for feedback change (13-12-2019).
</commit_message>
<xml_diff>
--- a/Content/DocTemplate/Printing Report Doc Template.docx
+++ b/Content/DocTemplate/Printing Report Doc Template.docx
@@ -1580,14 +1580,6 @@
         <w:gridCol w:w="6452"/>
       </w:tblGrid>
       <w:tr>
-        <w:tblPrEx>
-          <w:tblCellMar>
-            <w:top w:w="0" w:type="dxa"/>
-            <w:left w:w="108" w:type="dxa"/>
-            <w:bottom w:w="0" w:type="dxa"/>
-            <w:right w:w="108" w:type="dxa"/>
-          </w:tblCellMar>
-        </w:tblPrEx>
         <w:tc>
           <w:tcPr>
             <w:tcW w:w="485" w:type="dxa"/>
@@ -2019,14 +2011,6 @@
         <w:gridCol w:w="6452"/>
       </w:tblGrid>
       <w:tr>
-        <w:tblPrEx>
-          <w:tblCellMar>
-            <w:top w:w="0" w:type="dxa"/>
-            <w:left w:w="108" w:type="dxa"/>
-            <w:bottom w:w="0" w:type="dxa"/>
-            <w:right w:w="108" w:type="dxa"/>
-          </w:tblCellMar>
-        </w:tblPrEx>
         <w:tc>
           <w:tcPr>
             <w:tcW w:w="499" w:type="dxa"/>
@@ -2565,8 +2549,8 @@
         </w:tblCellMar>
       </w:tblPr>
       <w:tblGrid>
-        <w:gridCol w:w="3505"/>
-        <w:gridCol w:w="6218"/>
+        <w:gridCol w:w="3004"/>
+        <w:gridCol w:w="6719"/>
       </w:tblGrid>
       <w:tr>
         <w:tblPrEx>
@@ -2582,7 +2566,7 @@
         </w:trPr>
         <w:tc>
           <w:tcPr>
-            <w:tcW w:w="3505" w:type="dxa"/>
+            <w:tcW w:w="3004" w:type="dxa"/>
             <w:vAlign w:val="top"/>
           </w:tcPr>
           <w:p>
@@ -2595,11 +2579,13 @@
                 <w:sz w:val="20"/>
               </w:rPr>
             </w:pPr>
-          </w:p>
-        </w:tc>
-        <w:tc>
-          <w:tcPr>
-            <w:tcW w:w="6218" w:type="dxa"/>
+            <w:bookmarkStart w:id="0" w:name="_GoBack"/>
+            <w:bookmarkEnd w:id="0"/>
+          </w:p>
+        </w:tc>
+        <w:tc>
+          <w:tcPr>
+            <w:tcW w:w="6719" w:type="dxa"/>
             <w:vAlign w:val="top"/>
           </w:tcPr>
           <w:p>
@@ -2639,40 +2625,8 @@
                 <w:rFonts w:ascii="Times New Roman" w:hAnsi="Times New Roman" w:cs="Times New Roman"/>
                 <w:sz w:val="20"/>
               </w:rPr>
-              <w:t>Where the Borrower, Guarantor and/or Mortgagor, is a corporate, a copy of your Certificate of Incorporation and Memorandum and Articles of Association/Constitution certified as a true copy by a Director or the Company Secretary; where the Borrower, Guarantor and/or Mortgagor, is a limited liability partnership, a copy of your Certificate of Registration and Limited Liability Partnership Partnership Agreement certified as a true copy by a Partner or your confirmation that there is no Limited Liability Partnership Partnership Agreement;</w:t>
-            </w:r>
-          </w:p>
-          <w:p>
-            <w:pPr>
-              <w:keepNext w:val="0"/>
-              <w:keepLines w:val="0"/>
-              <w:pageBreakBefore w:val="0"/>
-              <w:widowControl/>
-              <w:numPr>
-                <w:ilvl w:val="0"/>
-                <w:numId w:val="0"/>
-              </w:numPr>
-              <w:tabs>
-                <w:tab w:val="left" w:pos="660"/>
-              </w:tabs>
-              <w:kinsoku/>
-              <w:wordWrap/>
-              <w:overflowPunct/>
-              <w:topLinePunct w:val="0"/>
-              <w:autoSpaceDE/>
-              <w:autoSpaceDN/>
-              <w:bidi w:val="0"/>
-              <w:adjustRightInd/>
-              <w:snapToGrid/>
-              <w:spacing w:after="0" w:line="240" w:lineRule="auto"/>
-              <w:ind w:leftChars="-329" w:right="-2" w:rightChars="0"/>
-              <w:jc w:val="both"/>
-              <w:textAlignment w:val="auto"/>
-              <w:rPr>
-                <w:rFonts w:ascii="Times New Roman" w:hAnsi="Times New Roman" w:cs="Times New Roman"/>
-                <w:sz w:val="20"/>
-              </w:rPr>
-            </w:pPr>
+              <w:t>Where the Borrower,Guarantor and/or Mortgagor,is a corporate,a copy of your Certificate of Incorporation and Memorandum and Articles of Association/Constitution certified as a true copy by a Director or the Company Secretary;where the Borrower,Guarantor and/or Mortgagor,is a limited liability partnership,a copy of your Certificate of Registration and Limited Liability Partnership Partnership Agreement certified as a true copy by a Partner or your confirmation that there is no Limited Liability Partnership Partnership Agreement;</w:t>
+            </w:r>
           </w:p>
           <w:p>
             <w:pPr>
@@ -2711,40 +2665,8 @@
                 <w:rFonts w:ascii="Times New Roman" w:hAnsi="Times New Roman" w:cs="Times New Roman"/>
                 <w:sz w:val="20"/>
               </w:rPr>
-              <w:t>Where the Borrower, Guarantor and/or Mortgagor, is a corporate, a copy of your Board (and, if appropriate, Shareholders') resolution duly certified as a true copy by two Directors or a Director and the Company Secretary; where the Borrower, Guarantor and/or Mortgagor, is a limited liability partnership, a copy of your Partner's resolution duly certified as a true copy by two Partners;</w:t>
-            </w:r>
-          </w:p>
-          <w:p>
-            <w:pPr>
-              <w:keepNext w:val="0"/>
-              <w:keepLines w:val="0"/>
-              <w:pageBreakBefore w:val="0"/>
-              <w:widowControl/>
-              <w:numPr>
-                <w:ilvl w:val="0"/>
-                <w:numId w:val="0"/>
-              </w:numPr>
-              <w:tabs>
-                <w:tab w:val="left" w:pos="660"/>
-              </w:tabs>
-              <w:kinsoku/>
-              <w:wordWrap/>
-              <w:overflowPunct/>
-              <w:topLinePunct w:val="0"/>
-              <w:autoSpaceDE/>
-              <w:autoSpaceDN/>
-              <w:bidi w:val="0"/>
-              <w:adjustRightInd/>
-              <w:snapToGrid/>
-              <w:spacing w:after="0" w:line="240" w:lineRule="auto"/>
-              <w:ind w:leftChars="-329" w:right="-2" w:rightChars="0"/>
-              <w:jc w:val="both"/>
-              <w:textAlignment w:val="auto"/>
-              <w:rPr>
-                <w:rFonts w:ascii="Times New Roman" w:hAnsi="Times New Roman" w:cs="Times New Roman"/>
-                <w:sz w:val="20"/>
-              </w:rPr>
-            </w:pPr>
+              <w:t>Where the Borrower,Guarantor and/or Mortgagor,is a corporate,a copy of your Board(and,if appropriate,Shareholders')resolution duly certified as a true copy by two Directors or a Director and the Company Secretary;where the Borrower,Guarantor and/or Mortgagor,is a limited liability partnership,a copy of your Partner's resolution duly certified as a true copy by two Partners;</w:t>
+            </w:r>
           </w:p>
           <w:p>
             <w:pPr>
@@ -3223,10 +3145,11 @@
               <w:widowControl/>
               <w:numPr>
                 <w:ilvl w:val="0"/>
-                <w:numId w:val="0"/>
+                <w:numId w:val="2"/>
               </w:numPr>
               <w:tabs>
                 <w:tab w:val="left" w:pos="660"/>
+                <w:tab w:val="clear" w:pos="691"/>
               </w:tabs>
               <w:kinsoku/>
               <w:wordWrap/>
@@ -3238,7 +3161,7 @@
               <w:adjustRightInd/>
               <w:snapToGrid/>
               <w:spacing w:after="0" w:line="240" w:lineRule="auto"/>
-              <w:ind w:leftChars="-329" w:right="-2" w:rightChars="0"/>
+              <w:ind w:left="658" w:leftChars="0" w:right="-2" w:rightChars="0" w:hanging="658" w:hangingChars="329"/>
               <w:jc w:val="both"/>
               <w:textAlignment w:val="auto"/>
               <w:rPr>
@@ -3246,6 +3169,13 @@
                 <w:sz w:val="20"/>
               </w:rPr>
             </w:pPr>
+            <w:r>
+              <w:rPr>
+                <w:rFonts w:hint="default" w:ascii="Times New Roman" w:hAnsi="Times New Roman"/>
+                <w:sz w:val="20"/>
+              </w:rPr>
+              <w:t>Duly signed Deed/s of Guarantee;</w:t>
+            </w:r>
           </w:p>
           <w:p>
             <w:pPr>
@@ -3275,49 +3205,17 @@
               <w:jc w:val="both"/>
               <w:textAlignment w:val="auto"/>
               <w:rPr>
-                <w:rFonts w:ascii="Times New Roman" w:hAnsi="Times New Roman" w:cs="Times New Roman"/>
-                <w:sz w:val="20"/>
-              </w:rPr>
-            </w:pPr>
-            <w:r>
-              <w:rPr>
-                <w:rFonts w:hint="default" w:ascii="Times New Roman" w:hAnsi="Times New Roman"/>
-                <w:sz w:val="20"/>
-              </w:rPr>
-              <w:t>Duly signed Deed/s of Guarantee;</w:t>
-            </w:r>
-          </w:p>
-          <w:p>
-            <w:pPr>
-              <w:keepNext w:val="0"/>
-              <w:keepLines w:val="0"/>
-              <w:pageBreakBefore w:val="0"/>
-              <w:widowControl/>
-              <w:numPr>
-                <w:ilvl w:val="0"/>
-                <w:numId w:val="0"/>
-              </w:numPr>
-              <w:tabs>
-                <w:tab w:val="left" w:pos="660"/>
-              </w:tabs>
-              <w:kinsoku/>
-              <w:wordWrap/>
-              <w:overflowPunct/>
-              <w:topLinePunct w:val="0"/>
-              <w:autoSpaceDE/>
-              <w:autoSpaceDN/>
-              <w:bidi w:val="0"/>
-              <w:adjustRightInd/>
-              <w:snapToGrid/>
-              <w:spacing w:after="0" w:line="240" w:lineRule="auto"/>
-              <w:ind w:leftChars="-329" w:right="-2" w:rightChars="0"/>
-              <w:jc w:val="both"/>
-              <w:textAlignment w:val="auto"/>
-              <w:rPr>
-                <w:rFonts w:ascii="Times New Roman" w:hAnsi="Times New Roman" w:cs="Times New Roman"/>
-                <w:sz w:val="20"/>
-              </w:rPr>
-            </w:pPr>
+                <w:rFonts w:hint="default" w:ascii="Times New Roman" w:hAnsi="Times New Roman"/>
+                <w:sz w:val="20"/>
+              </w:rPr>
+            </w:pPr>
+            <w:r>
+              <w:rPr>
+                <w:rFonts w:hint="default" w:ascii="Times New Roman" w:hAnsi="Times New Roman"/>
+                <w:sz w:val="20"/>
+              </w:rPr>
+              <w:t>Duly signed and stamped Security Documents as required under Clause 6;</w:t>
+            </w:r>
           </w:p>
           <w:p>
             <w:pPr>
@@ -3355,41 +3253,10 @@
               <w:rPr>
                 <w:rFonts w:hint="default" w:ascii="Times New Roman" w:hAnsi="Times New Roman"/>
                 <w:sz w:val="20"/>
-              </w:rPr>
-              <w:t>Duly signed and stamped Security Documents as required under Clause 6;</w:t>
-            </w:r>
-          </w:p>
-          <w:p>
-            <w:pPr>
-              <w:keepNext w:val="0"/>
-              <w:keepLines w:val="0"/>
-              <w:pageBreakBefore w:val="0"/>
-              <w:widowControl/>
-              <w:numPr>
-                <w:ilvl w:val="0"/>
-                <w:numId w:val="0"/>
-              </w:numPr>
-              <w:tabs>
-                <w:tab w:val="left" w:pos="660"/>
-              </w:tabs>
-              <w:kinsoku/>
-              <w:wordWrap/>
-              <w:overflowPunct/>
-              <w:topLinePunct w:val="0"/>
-              <w:autoSpaceDE/>
-              <w:autoSpaceDN/>
-              <w:bidi w:val="0"/>
-              <w:adjustRightInd/>
-              <w:snapToGrid/>
-              <w:spacing w:after="0" w:line="240" w:lineRule="auto"/>
-              <w:ind w:leftChars="-329" w:right="-2" w:rightChars="0"/>
-              <w:jc w:val="both"/>
-              <w:textAlignment w:val="auto"/>
-              <w:rPr>
-                <w:rFonts w:hint="default" w:ascii="Times New Roman" w:hAnsi="Times New Roman"/>
-                <w:sz w:val="20"/>
-              </w:rPr>
-            </w:pPr>
+                <w:lang w:val="en-US"/>
+              </w:rPr>
+              <w:t>onepopulatelcpclause</w:t>
+            </w:r>
           </w:p>
           <w:p>
             <w:pPr>
@@ -3427,9 +3294,8 @@
               <w:rPr>
                 <w:rFonts w:hint="default" w:ascii="Times New Roman" w:hAnsi="Times New Roman"/>
                 <w:sz w:val="20"/>
-                <w:lang w:val="en-US"/>
-              </w:rPr>
-              <w:t>onepopulatelcpclause</w:t>
+              </w:rPr>
+              <w:t>twopopulatelcpclause</w:t>
             </w:r>
           </w:p>
           <w:p>
@@ -3460,16 +3326,77 @@
               <w:jc w:val="both"/>
               <w:textAlignment w:val="auto"/>
               <w:rPr>
-                <w:rFonts w:hint="default" w:ascii="Times New Roman" w:hAnsi="Times New Roman"/>
-                <w:sz w:val="20"/>
-              </w:rPr>
-            </w:pPr>
-            <w:r>
-              <w:rPr>
-                <w:rFonts w:hint="default" w:ascii="Times New Roman" w:hAnsi="Times New Roman"/>
-                <w:sz w:val="20"/>
-              </w:rPr>
-              <w:t>twopopulatelcpclause</w:t>
+                <w:rFonts w:ascii="Times New Roman" w:hAnsi="Times New Roman" w:cs="Times New Roman"/>
+                <w:sz w:val="20"/>
+              </w:rPr>
+            </w:pPr>
+            <w:r>
+              <w:rPr>
+                <w:rFonts w:hint="default" w:ascii="Times New Roman" w:hAnsi="Times New Roman"/>
+                <w:sz w:val="20"/>
+                <w:lang w:val="en-US"/>
+              </w:rPr>
+              <w:t>strFirstInstalment</w:t>
+            </w:r>
+            <w:r>
+              <w:rPr>
+                <w:rFonts w:hint="default" w:ascii="Times New Roman" w:hAnsi="Times New Roman"/>
+                <w:b/>
+                <w:bCs/>
+                <w:sz w:val="20"/>
+                <w:lang w:val="en-US"/>
+              </w:rPr>
+              <w:t>intInsAmount</w:t>
+            </w:r>
+            <w:r>
+              <w:rPr>
+                <w:rFonts w:hint="default" w:ascii="Times New Roman" w:hAnsi="Times New Roman"/>
+                <w:b w:val="0"/>
+                <w:bCs w:val="0"/>
+                <w:sz w:val="20"/>
+                <w:lang w:val="en-US"/>
+              </w:rPr>
+              <w:t>strPaymentofcommitemt</w:t>
+            </w:r>
+            <w:r>
+              <w:rPr>
+                <w:rFonts w:hint="default" w:ascii="Times New Roman" w:hAnsi="Times New Roman"/>
+                <w:b/>
+                <w:bCs/>
+                <w:sz w:val="20"/>
+                <w:lang w:val="en-US"/>
+              </w:rPr>
+              <w:t>intcommitfee</w:t>
+            </w:r>
+            <w:r>
+              <w:rPr>
+                <w:rFonts w:hint="default" w:ascii="Times New Roman" w:hAnsi="Times New Roman"/>
+                <w:b w:val="0"/>
+                <w:bCs w:val="0"/>
+                <w:sz w:val="20"/>
+                <w:lang w:val="en-US"/>
+              </w:rPr>
+              <w:t>strAndPayment</w:t>
+            </w:r>
+            <w:r>
+              <w:rPr>
+                <w:rFonts w:hint="default" w:ascii="Times New Roman" w:hAnsi="Times New Roman"/>
+                <w:b/>
+                <w:bCs/>
+                <w:sz w:val="20"/>
+                <w:lang w:val="en-US"/>
+              </w:rPr>
+              <w:t>intfacilityfee</w:t>
+            </w:r>
+            <w:r>
+              <w:rPr>
+                <w:rFonts w:hint="default" w:ascii="Times New Roman" w:hAnsi="Times New Roman"/>
+                <w:b w:val="0"/>
+                <w:bCs w:val="0"/>
+                <w:sz w:val="20"/>
+                <w:lang w:val="en-US"/>
+              </w:rPr>
+              <w:t>strSemecolumn</w:t>
             </w:r>
           </w:p>
           <w:p>
@@ -3510,67 +3437,7 @@
                 <w:sz w:val="20"/>
                 <w:lang w:val="en-US"/>
               </w:rPr>
-              <w:t>strFirstInstalment</w:t>
-            </w:r>
-            <w:r>
-              <w:rPr>
-                <w:rFonts w:hint="default" w:ascii="Times New Roman" w:hAnsi="Times New Roman"/>
-                <w:b/>
-                <w:bCs/>
-                <w:sz w:val="20"/>
-                <w:lang w:val="en-US"/>
-              </w:rPr>
-              <w:t>intInsAmount</w:t>
-            </w:r>
-            <w:r>
-              <w:rPr>
-                <w:rFonts w:hint="default" w:ascii="Times New Roman" w:hAnsi="Times New Roman"/>
-                <w:b w:val="0"/>
-                <w:bCs w:val="0"/>
-                <w:sz w:val="20"/>
-                <w:lang w:val="en-US"/>
-              </w:rPr>
-              <w:t>strPaymentofcommitemt</w:t>
-            </w:r>
-            <w:r>
-              <w:rPr>
-                <w:rFonts w:hint="default" w:ascii="Times New Roman" w:hAnsi="Times New Roman"/>
-                <w:b/>
-                <w:bCs/>
-                <w:sz w:val="20"/>
-                <w:lang w:val="en-US"/>
-              </w:rPr>
-              <w:t>intcommitfee</w:t>
-            </w:r>
-            <w:r>
-              <w:rPr>
-                <w:rFonts w:hint="default" w:ascii="Times New Roman" w:hAnsi="Times New Roman"/>
-                <w:b w:val="0"/>
-                <w:bCs w:val="0"/>
-                <w:sz w:val="20"/>
-                <w:lang w:val="en-US"/>
-              </w:rPr>
-              <w:t>strAndPayment</w:t>
-            </w:r>
-            <w:r>
-              <w:rPr>
-                <w:rFonts w:hint="default" w:ascii="Times New Roman" w:hAnsi="Times New Roman"/>
-                <w:b/>
-                <w:bCs/>
-                <w:sz w:val="20"/>
-                <w:lang w:val="en-US"/>
-              </w:rPr>
-              <w:t>intfacilityfee</w:t>
-            </w:r>
-            <w:r>
-              <w:rPr>
-                <w:rFonts w:hint="default" w:ascii="Times New Roman" w:hAnsi="Times New Roman"/>
-                <w:b w:val="0"/>
-                <w:bCs w:val="0"/>
-                <w:sz w:val="20"/>
-                <w:lang w:val="en-US"/>
-              </w:rPr>
-              <w:t>strSemecolumn</w:t>
+              <w:t>Certified true copies of the NRIC/Passport of all authorized signatories;</w:t>
             </w:r>
           </w:p>
           <w:p>
@@ -3607,44 +3474,26 @@
             </w:pPr>
             <w:r>
               <w:rPr>
-                <w:rFonts w:hint="default" w:ascii="Times New Roman" w:hAnsi="Times New Roman"/>
-                <w:sz w:val="20"/>
-                <w:lang w:val="en-US"/>
-              </w:rPr>
-              <w:t>Certified true copies of the NRIC/Passport of all authorized signatories;</w:t>
-            </w:r>
-          </w:p>
-          <w:p>
-            <w:pPr>
-              <w:keepNext w:val="0"/>
-              <w:keepLines w:val="0"/>
-              <w:pageBreakBefore w:val="0"/>
-              <w:widowControl/>
-              <w:numPr>
-                <w:ilvl w:val="0"/>
-                <w:numId w:val="0"/>
-              </w:numPr>
-              <w:tabs>
-                <w:tab w:val="left" w:pos="660"/>
-              </w:tabs>
-              <w:kinsoku/>
-              <w:wordWrap/>
-              <w:overflowPunct/>
-              <w:topLinePunct w:val="0"/>
-              <w:autoSpaceDE/>
-              <w:autoSpaceDN/>
-              <w:bidi w:val="0"/>
-              <w:adjustRightInd/>
-              <w:snapToGrid/>
-              <w:spacing w:after="0" w:line="240" w:lineRule="auto"/>
-              <w:ind w:leftChars="-329" w:right="-2" w:rightChars="0"/>
-              <w:jc w:val="both"/>
-              <w:textAlignment w:val="auto"/>
-              <w:rPr>
-                <w:rFonts w:ascii="Times New Roman" w:hAnsi="Times New Roman" w:cs="Times New Roman"/>
-                <w:sz w:val="20"/>
-              </w:rPr>
-            </w:pPr>
+                <w:rFonts w:ascii="Times New Roman" w:hAnsi="Times New Roman" w:cs="Times New Roman"/>
+                <w:sz w:val="20"/>
+              </w:rPr>
+              <w:t xml:space="preserve">All costs incurred to be borne by Borrower(including without limitation any legal fee,taxes or levy incurred by </w:t>
+            </w:r>
+            <w:r>
+              <w:rPr>
+                <w:rFonts w:hint="default" w:ascii="Times New Roman" w:hAnsi="Times New Roman" w:cs="Times New Roman"/>
+                <w:sz w:val="20"/>
+                <w:lang w:val="en-US"/>
+              </w:rPr>
+              <w:t>str_companyclientname</w:t>
+            </w:r>
+            <w:r>
+              <w:rPr>
+                <w:rFonts w:ascii="Times New Roman" w:hAnsi="Times New Roman" w:cs="Times New Roman"/>
+                <w:sz w:val="20"/>
+              </w:rPr>
+              <w:t xml:space="preserve"> in relation to the Facility or any other costs incurred);</w:t>
+            </w:r>
           </w:p>
           <w:p>
             <w:pPr>
@@ -3683,7 +3532,7 @@
                 <w:rFonts w:ascii="Times New Roman" w:hAnsi="Times New Roman" w:cs="Times New Roman"/>
                 <w:sz w:val="20"/>
               </w:rPr>
-              <w:t xml:space="preserve">All costs incurred to be borne by Borrower (including without limitation any legal fee, taxes or levy incurred by </w:t>
+              <w:t xml:space="preserve">Such other documents and evidence as may be required by </w:t>
             </w:r>
             <w:r>
               <w:rPr>
@@ -3698,94 +3547,7 @@
                 <w:rFonts w:ascii="Times New Roman" w:hAnsi="Times New Roman" w:cs="Times New Roman"/>
                 <w:sz w:val="20"/>
               </w:rPr>
-              <w:t xml:space="preserve"> in relation to the Facility or  any other costs incurred);</w:t>
-            </w:r>
-          </w:p>
-          <w:p>
-            <w:pPr>
-              <w:keepNext w:val="0"/>
-              <w:keepLines w:val="0"/>
-              <w:pageBreakBefore w:val="0"/>
-              <w:widowControl/>
-              <w:numPr>
-                <w:ilvl w:val="0"/>
-                <w:numId w:val="0"/>
-              </w:numPr>
-              <w:tabs>
-                <w:tab w:val="left" w:pos="660"/>
-              </w:tabs>
-              <w:kinsoku/>
-              <w:wordWrap/>
-              <w:overflowPunct/>
-              <w:topLinePunct w:val="0"/>
-              <w:autoSpaceDE/>
-              <w:autoSpaceDN/>
-              <w:bidi w:val="0"/>
-              <w:adjustRightInd/>
-              <w:snapToGrid/>
-              <w:spacing w:after="0" w:line="240" w:lineRule="auto"/>
-              <w:ind w:leftChars="-329" w:right="-2" w:rightChars="0"/>
-              <w:jc w:val="both"/>
-              <w:textAlignment w:val="auto"/>
-              <w:rPr>
-                <w:rFonts w:ascii="Times New Roman" w:hAnsi="Times New Roman" w:cs="Times New Roman"/>
-                <w:sz w:val="20"/>
-              </w:rPr>
-            </w:pPr>
-          </w:p>
-          <w:p>
-            <w:pPr>
-              <w:keepNext w:val="0"/>
-              <w:keepLines w:val="0"/>
-              <w:pageBreakBefore w:val="0"/>
-              <w:widowControl/>
-              <w:numPr>
-                <w:ilvl w:val="0"/>
-                <w:numId w:val="2"/>
-              </w:numPr>
-              <w:tabs>
-                <w:tab w:val="left" w:pos="660"/>
-                <w:tab w:val="clear" w:pos="691"/>
-              </w:tabs>
-              <w:kinsoku/>
-              <w:wordWrap/>
-              <w:overflowPunct/>
-              <w:topLinePunct w:val="0"/>
-              <w:autoSpaceDE/>
-              <w:autoSpaceDN/>
-              <w:bidi w:val="0"/>
-              <w:adjustRightInd/>
-              <w:snapToGrid/>
-              <w:spacing w:after="0" w:line="240" w:lineRule="auto"/>
-              <w:ind w:left="658" w:leftChars="0" w:right="-2" w:rightChars="0" w:hanging="658" w:hangingChars="329"/>
-              <w:jc w:val="both"/>
-              <w:textAlignment w:val="auto"/>
-              <w:rPr>
-                <w:rFonts w:ascii="Times New Roman" w:hAnsi="Times New Roman" w:cs="Times New Roman"/>
-                <w:sz w:val="20"/>
-              </w:rPr>
-            </w:pPr>
-            <w:r>
-              <w:rPr>
-                <w:rFonts w:ascii="Times New Roman" w:hAnsi="Times New Roman" w:cs="Times New Roman"/>
-                <w:sz w:val="20"/>
-              </w:rPr>
-              <w:t xml:space="preserve">Such other documents and evidence as may be required by </w:t>
-            </w:r>
-            <w:r>
-              <w:rPr>
-                <w:rFonts w:hint="default" w:ascii="Times New Roman" w:hAnsi="Times New Roman" w:cs="Times New Roman"/>
-                <w:sz w:val="20"/>
-                <w:lang w:val="en-US"/>
-              </w:rPr>
-              <w:t>str_companyclientname</w:t>
-            </w:r>
-            <w:r>
-              <w:rPr>
-                <w:rFonts w:ascii="Times New Roman" w:hAnsi="Times New Roman" w:cs="Times New Roman"/>
-                <w:sz w:val="20"/>
-              </w:rPr>
-              <w:t xml:space="preserve"> and registration of the Security documents, where necessary, with the Registrar of Companies and Land Titles Registry;</w:t>
+              <w:t xml:space="preserve"> and registration of the Security documents,where necessary,with the Registrar of Companies and Land Titles Registry;</w:t>
             </w:r>
           </w:p>
         </w:tc>
@@ -6937,6 +6699,14 @@
         <w:gridCol w:w="8660"/>
       </w:tblGrid>
       <w:tr>
+        <w:tblPrEx>
+          <w:tblCellMar>
+            <w:top w:w="0" w:type="dxa"/>
+            <w:left w:w="108" w:type="dxa"/>
+            <w:bottom w:w="0" w:type="dxa"/>
+            <w:right w:w="108" w:type="dxa"/>
+          </w:tblCellMar>
+        </w:tblPrEx>
         <w:trPr>
           <w:trHeight w:val="90" w:hRule="atLeast"/>
         </w:trPr>
@@ -7253,7 +7023,7 @@
                 <w:u w:val="none"/>
                 <w:lang w:val="en-US"/>
               </w:rPr>
-              <w:t>You may by giving prepay_notice_mth month's  prior written notice of the date of the proposed    prepayment prepay the Facility in full, failing which you shall pay to str_companyclientname a fee of an amount equivalent to the interest payment on the next prepay_notice_mth instalment(s);</w:t>
+              <w:t>You may by giving prepay_notice_mth month's prior written notice of the date of the propose prepayment prepay the Facility in full, failing which you shall pay to str_companyclientname a fee of an amount equivalent to the interest payment on the next prepay_notice_mth instalment(s);</w:t>
             </w:r>
           </w:p>
           <w:p>
@@ -7981,14 +7751,6 @@
         <w:gridCol w:w="8665"/>
       </w:tblGrid>
       <w:tr>
-        <w:tblPrEx>
-          <w:tblCellMar>
-            <w:top w:w="0" w:type="dxa"/>
-            <w:left w:w="108" w:type="dxa"/>
-            <w:bottom w:w="0" w:type="dxa"/>
-            <w:right w:w="108" w:type="dxa"/>
-          </w:tblCellMar>
-        </w:tblPrEx>
         <w:tc>
           <w:tcPr>
             <w:tcW w:w="567" w:type="dxa"/>
@@ -8605,14 +8367,6 @@
         <w:gridCol w:w="9225"/>
       </w:tblGrid>
       <w:tr>
-        <w:tblPrEx>
-          <w:tblCellMar>
-            <w:top w:w="0" w:type="dxa"/>
-            <w:left w:w="108" w:type="dxa"/>
-            <w:bottom w:w="0" w:type="dxa"/>
-            <w:right w:w="108" w:type="dxa"/>
-          </w:tblCellMar>
-        </w:tblPrEx>
         <w:tc>
           <w:tcPr>
             <w:tcW w:w="567" w:type="dxa"/>
@@ -9366,6 +9120,14 @@
         <w:gridCol w:w="8685"/>
       </w:tblGrid>
       <w:tr>
+        <w:tblPrEx>
+          <w:tblCellMar>
+            <w:top w:w="0" w:type="dxa"/>
+            <w:left w:w="108" w:type="dxa"/>
+            <w:bottom w:w="0" w:type="dxa"/>
+            <w:right w:w="108" w:type="dxa"/>
+          </w:tblCellMar>
+        </w:tblPrEx>
         <w:tc>
           <w:tcPr>
             <w:tcW w:w="567" w:type="dxa"/>
@@ -9436,169 +9198,6 @@
       <w:pPr>
         <w:spacing w:after="0" w:line="240" w:lineRule="auto"/>
         <w:ind w:left="0" w:leftChars="0" w:right="-2" w:rightChars="0" w:firstLine="0" w:firstLineChars="0"/>
-        <w:jc w:val="both"/>
-        <w:rPr>
-          <w:rFonts w:ascii="Times New Roman" w:hAnsi="Times New Roman" w:cs="Times New Roman"/>
-          <w:sz w:val="20"/>
-        </w:rPr>
-      </w:pPr>
-      <w:r>
-        <w:rPr>
-          <w:rFonts w:ascii="Times New Roman" w:hAnsi="Times New Roman" w:cs="Times New Roman"/>
-          <w:sz w:val="20"/>
-        </w:rPr>
-        <w:t xml:space="preserve"> </w:t>
-      </w:r>
-      <w:bookmarkStart w:id="0" w:name="_GoBack"/>
-      <w:bookmarkEnd w:id="0"/>
-    </w:p>
-    <w:tbl>
-      <w:tblPr>
-        <w:tblStyle w:val="6"/>
-        <w:tblW w:w="9819" w:type="dxa"/>
-        <w:tblInd w:w="0" w:type="dxa"/>
-        <w:tblLayout w:type="fixed"/>
-        <w:tblCellMar>
-          <w:top w:w="0" w:type="dxa"/>
-          <w:left w:w="108" w:type="dxa"/>
-          <w:bottom w:w="0" w:type="dxa"/>
-          <w:right w:w="108" w:type="dxa"/>
-        </w:tblCellMar>
-      </w:tblPr>
-      <w:tblGrid>
-        <w:gridCol w:w="567"/>
-        <w:gridCol w:w="567"/>
-        <w:gridCol w:w="8685"/>
-      </w:tblGrid>
-      <w:tr>
-        <w:tc>
-          <w:tcPr>
-            <w:tcW w:w="567" w:type="dxa"/>
-          </w:tcPr>
-          <w:p>
-            <w:pPr>
-              <w:spacing w:after="0" w:line="240" w:lineRule="auto"/>
-              <w:ind w:left="0" w:leftChars="0" w:right="-2" w:rightChars="0" w:firstLine="0" w:firstLineChars="0"/>
-              <w:jc w:val="both"/>
-              <w:rPr>
-                <w:rFonts w:ascii="Times New Roman" w:hAnsi="Times New Roman" w:cs="Times New Roman"/>
-                <w:sz w:val="20"/>
-              </w:rPr>
-            </w:pPr>
-          </w:p>
-        </w:tc>
-        <w:tc>
-          <w:tcPr>
-            <w:tcW w:w="567" w:type="dxa"/>
-          </w:tcPr>
-          <w:p>
-            <w:pPr>
-              <w:spacing w:after="0" w:line="240" w:lineRule="auto"/>
-              <w:ind w:left="0" w:leftChars="0" w:right="-2" w:rightChars="0" w:firstLine="0" w:firstLineChars="0"/>
-              <w:jc w:val="both"/>
-              <w:rPr>
-                <w:rFonts w:ascii="Times New Roman" w:hAnsi="Times New Roman" w:cs="Times New Roman"/>
-                <w:sz w:val="20"/>
-              </w:rPr>
-            </w:pPr>
-            <w:r>
-              <w:rPr>
-                <w:rFonts w:ascii="Times New Roman" w:hAnsi="Times New Roman" w:cs="Times New Roman"/>
-                <w:sz w:val="20"/>
-              </w:rPr>
-              <w:t>15.1</w:t>
-            </w:r>
-          </w:p>
-        </w:tc>
-        <w:tc>
-          <w:tcPr>
-            <w:tcW w:w="8685" w:type="dxa"/>
-          </w:tcPr>
-          <w:p>
-            <w:pPr>
-              <w:spacing w:after="0" w:line="240" w:lineRule="auto"/>
-              <w:ind w:left="0" w:leftChars="0" w:right="-2" w:rightChars="0" w:firstLine="0" w:firstLineChars="0"/>
-              <w:jc w:val="both"/>
-              <w:rPr>
-                <w:rFonts w:ascii="Times New Roman" w:hAnsi="Times New Roman" w:cs="Times New Roman"/>
-                <w:sz w:val="20"/>
-              </w:rPr>
-            </w:pPr>
-            <w:r>
-              <w:rPr>
-                <w:rFonts w:ascii="Times New Roman" w:hAnsi="Times New Roman" w:cs="Times New Roman"/>
-                <w:sz w:val="20"/>
-              </w:rPr>
-              <w:t xml:space="preserve">It is hereby agreed that any sum payable by you under the Facility shall be exclusive of any applicable Goods and Services Tax, imposition, duty, fees of any kind and levy whatsoever ("Taxes") which may from time to time be imposed, charged or increased before, on or after the date of this facility letter by any government, statutory or tax authority. In the event that the Taxes are required by law to be paid on or in respect of any sums payable by or to </w:t>
-            </w:r>
-            <w:r>
-              <w:rPr>
-                <w:rFonts w:ascii="Times New Roman" w:hAnsi="Times New Roman" w:cs="Times New Roman"/>
-                <w:sz w:val="20"/>
-                <w:lang w:val="en-US"/>
-              </w:rPr>
-              <w:t>str_companyclientname</w:t>
-            </w:r>
-            <w:r>
-              <w:rPr>
-                <w:rFonts w:ascii="Times New Roman" w:hAnsi="Times New Roman" w:cs="Times New Roman"/>
-                <w:sz w:val="20"/>
-              </w:rPr>
-              <w:t xml:space="preserve"> relating to this facility letter, the same shall be borne by you, be it of retrospective effect or not, and you shall pay to </w:t>
-            </w:r>
-            <w:r>
-              <w:rPr>
-                <w:rFonts w:ascii="Times New Roman" w:hAnsi="Times New Roman" w:cs="Times New Roman"/>
-                <w:sz w:val="20"/>
-                <w:lang w:val="en-US"/>
-              </w:rPr>
-              <w:t>str_companyclientname</w:t>
-            </w:r>
-            <w:r>
-              <w:rPr>
-                <w:rFonts w:ascii="Times New Roman" w:hAnsi="Times New Roman" w:cs="Times New Roman"/>
-                <w:sz w:val="20"/>
-              </w:rPr>
-              <w:t xml:space="preserve"> on demand the Taxes in addition to all other sums payable to </w:t>
-            </w:r>
-            <w:r>
-              <w:rPr>
-                <w:rFonts w:ascii="Times New Roman" w:hAnsi="Times New Roman" w:cs="Times New Roman"/>
-                <w:sz w:val="20"/>
-                <w:lang w:val="en-US"/>
-              </w:rPr>
-              <w:t>str_companyclientname</w:t>
-            </w:r>
-            <w:r>
-              <w:rPr>
-                <w:rFonts w:ascii="Times New Roman" w:hAnsi="Times New Roman" w:cs="Times New Roman"/>
-                <w:sz w:val="20"/>
-              </w:rPr>
-              <w:t xml:space="preserve"> and </w:t>
-            </w:r>
-            <w:r>
-              <w:rPr>
-                <w:rFonts w:ascii="Times New Roman" w:hAnsi="Times New Roman" w:cs="Times New Roman"/>
-                <w:sz w:val="20"/>
-                <w:lang w:val="en-US"/>
-              </w:rPr>
-              <w:t>str_companyclientname</w:t>
-            </w:r>
-            <w:r>
-              <w:rPr>
-                <w:rFonts w:ascii="Times New Roman" w:hAnsi="Times New Roman" w:cs="Times New Roman"/>
-                <w:sz w:val="20"/>
-              </w:rPr>
-              <w:t xml:space="preserve"> shall be entitled to make any claims against you for reimbursement of the Taxes.</w:t>
-            </w:r>
-          </w:p>
-        </w:tc>
-      </w:tr>
-    </w:tbl>
-    <w:p>
-      <w:pPr>
-        <w:spacing w:after="0" w:line="240" w:lineRule="auto"/>
-        <w:ind w:left="0" w:leftChars="0" w:right="0" w:rightChars="0" w:firstLine="0" w:firstLineChars="0"/>
         <w:jc w:val="both"/>
         <w:rPr>
           <w:rFonts w:ascii="Times New Roman" w:hAnsi="Times New Roman" w:cs="Times New Roman"/>
@@ -9632,6 +9231,14 @@
         <w:gridCol w:w="8685"/>
       </w:tblGrid>
       <w:tr>
+        <w:tblPrEx>
+          <w:tblCellMar>
+            <w:top w:w="0" w:type="dxa"/>
+            <w:left w:w="108" w:type="dxa"/>
+            <w:bottom w:w="0" w:type="dxa"/>
+            <w:right w:w="108" w:type="dxa"/>
+          </w:tblCellMar>
+        </w:tblPrEx>
         <w:tc>
           <w:tcPr>
             <w:tcW w:w="567" w:type="dxa"/>
@@ -9667,7 +9274,7 @@
                 <w:rFonts w:ascii="Times New Roman" w:hAnsi="Times New Roman" w:cs="Times New Roman"/>
                 <w:sz w:val="20"/>
               </w:rPr>
-              <w:t>16.</w:t>
+              <w:t>15.1</w:t>
             </w:r>
           </w:p>
         </w:tc>
@@ -9683,16 +9290,74 @@
               <w:rPr>
                 <w:rFonts w:ascii="Times New Roman" w:hAnsi="Times New Roman" w:cs="Times New Roman"/>
                 <w:sz w:val="20"/>
-                <w:u w:val="single"/>
-              </w:rPr>
-            </w:pPr>
-            <w:r>
-              <w:rPr>
-                <w:rFonts w:ascii="Times New Roman" w:hAnsi="Times New Roman" w:cs="Times New Roman"/>
-                <w:sz w:val="20"/>
-                <w:u w:val="single"/>
-              </w:rPr>
-              <w:t>CONTRACTS (RIGHTS OF THIRD PARTIES) ACT 2001</w:t>
+              </w:rPr>
+            </w:pPr>
+            <w:r>
+              <w:rPr>
+                <w:rFonts w:ascii="Times New Roman" w:hAnsi="Times New Roman" w:cs="Times New Roman"/>
+                <w:sz w:val="20"/>
+              </w:rPr>
+              <w:t xml:space="preserve">It is hereby agreed that any sum payable by you under the Facility shall be exclusive of any applicable Goods and Services Tax, imposition, duty, fees of any kind and levy whatsoever ("Taxes") which may from time to time be imposed, charged or increased before, on or after the date of this facility letter by any government, statutory or tax authority. In the event that the Taxes are required by law to be paid on or in respect of any sums payable by or to </w:t>
+            </w:r>
+            <w:r>
+              <w:rPr>
+                <w:rFonts w:ascii="Times New Roman" w:hAnsi="Times New Roman" w:cs="Times New Roman"/>
+                <w:sz w:val="20"/>
+                <w:lang w:val="en-US"/>
+              </w:rPr>
+              <w:t>str_companyclientname</w:t>
+            </w:r>
+            <w:r>
+              <w:rPr>
+                <w:rFonts w:ascii="Times New Roman" w:hAnsi="Times New Roman" w:cs="Times New Roman"/>
+                <w:sz w:val="20"/>
+              </w:rPr>
+              <w:t xml:space="preserve"> relating to this facility letter, the same shall be borne by you, be it of retrospective effect or not, and you shall pay to </w:t>
+            </w:r>
+            <w:r>
+              <w:rPr>
+                <w:rFonts w:ascii="Times New Roman" w:hAnsi="Times New Roman" w:cs="Times New Roman"/>
+                <w:sz w:val="20"/>
+                <w:lang w:val="en-US"/>
+              </w:rPr>
+              <w:t>str_companyclientname</w:t>
+            </w:r>
+            <w:r>
+              <w:rPr>
+                <w:rFonts w:ascii="Times New Roman" w:hAnsi="Times New Roman" w:cs="Times New Roman"/>
+                <w:sz w:val="20"/>
+              </w:rPr>
+              <w:t xml:space="preserve"> on demand the Taxes in addition to all other sums payable to </w:t>
+            </w:r>
+            <w:r>
+              <w:rPr>
+                <w:rFonts w:ascii="Times New Roman" w:hAnsi="Times New Roman" w:cs="Times New Roman"/>
+                <w:sz w:val="20"/>
+                <w:lang w:val="en-US"/>
+              </w:rPr>
+              <w:t>str_companyclientname</w:t>
+            </w:r>
+            <w:r>
+              <w:rPr>
+                <w:rFonts w:ascii="Times New Roman" w:hAnsi="Times New Roman" w:cs="Times New Roman"/>
+                <w:sz w:val="20"/>
+              </w:rPr>
+              <w:t xml:space="preserve"> and </w:t>
+            </w:r>
+            <w:r>
+              <w:rPr>
+                <w:rFonts w:ascii="Times New Roman" w:hAnsi="Times New Roman" w:cs="Times New Roman"/>
+                <w:sz w:val="20"/>
+                <w:lang w:val="en-US"/>
+              </w:rPr>
+              <w:t>str_companyclientname</w:t>
+            </w:r>
+            <w:r>
+              <w:rPr>
+                <w:rFonts w:ascii="Times New Roman" w:hAnsi="Times New Roman" w:cs="Times New Roman"/>
+                <w:sz w:val="20"/>
+              </w:rPr>
+              <w:t xml:space="preserve"> shall be entitled to make any claims against you for reimbursement of the Taxes.</w:t>
             </w:r>
           </w:p>
         </w:tc>
@@ -9701,7 +9366,7 @@
     <w:p>
       <w:pPr>
         <w:spacing w:after="0" w:line="240" w:lineRule="auto"/>
-        <w:ind w:left="0" w:leftChars="0" w:right="-2" w:rightChars="0" w:firstLine="0" w:firstLineChars="0"/>
+        <w:ind w:left="0" w:leftChars="0" w:right="0" w:rightChars="0" w:firstLine="0" w:firstLineChars="0"/>
         <w:jc w:val="both"/>
         <w:rPr>
           <w:rFonts w:ascii="Times New Roman" w:hAnsi="Times New Roman" w:cs="Times New Roman"/>
@@ -9735,6 +9400,125 @@
         <w:gridCol w:w="8685"/>
       </w:tblGrid>
       <w:tr>
+        <w:tblPrEx>
+          <w:tblCellMar>
+            <w:top w:w="0" w:type="dxa"/>
+            <w:left w:w="108" w:type="dxa"/>
+            <w:bottom w:w="0" w:type="dxa"/>
+            <w:right w:w="108" w:type="dxa"/>
+          </w:tblCellMar>
+        </w:tblPrEx>
+        <w:tc>
+          <w:tcPr>
+            <w:tcW w:w="567" w:type="dxa"/>
+          </w:tcPr>
+          <w:p>
+            <w:pPr>
+              <w:spacing w:after="0" w:line="240" w:lineRule="auto"/>
+              <w:ind w:left="0" w:leftChars="0" w:right="-2" w:rightChars="0" w:firstLine="0" w:firstLineChars="0"/>
+              <w:jc w:val="both"/>
+              <w:rPr>
+                <w:rFonts w:ascii="Times New Roman" w:hAnsi="Times New Roman" w:cs="Times New Roman"/>
+                <w:sz w:val="20"/>
+              </w:rPr>
+            </w:pPr>
+          </w:p>
+        </w:tc>
+        <w:tc>
+          <w:tcPr>
+            <w:tcW w:w="567" w:type="dxa"/>
+          </w:tcPr>
+          <w:p>
+            <w:pPr>
+              <w:spacing w:after="0" w:line="240" w:lineRule="auto"/>
+              <w:ind w:left="0" w:leftChars="0" w:right="-2" w:rightChars="0" w:firstLine="0" w:firstLineChars="0"/>
+              <w:jc w:val="both"/>
+              <w:rPr>
+                <w:rFonts w:ascii="Times New Roman" w:hAnsi="Times New Roman" w:cs="Times New Roman"/>
+                <w:sz w:val="20"/>
+              </w:rPr>
+            </w:pPr>
+            <w:r>
+              <w:rPr>
+                <w:rFonts w:ascii="Times New Roman" w:hAnsi="Times New Roman" w:cs="Times New Roman"/>
+                <w:sz w:val="20"/>
+              </w:rPr>
+              <w:t>16.</w:t>
+            </w:r>
+          </w:p>
+        </w:tc>
+        <w:tc>
+          <w:tcPr>
+            <w:tcW w:w="8685" w:type="dxa"/>
+          </w:tcPr>
+          <w:p>
+            <w:pPr>
+              <w:spacing w:after="0" w:line="240" w:lineRule="auto"/>
+              <w:ind w:left="0" w:leftChars="0" w:right="-2" w:rightChars="0" w:firstLine="0" w:firstLineChars="0"/>
+              <w:jc w:val="both"/>
+              <w:rPr>
+                <w:rFonts w:ascii="Times New Roman" w:hAnsi="Times New Roman" w:cs="Times New Roman"/>
+                <w:sz w:val="20"/>
+                <w:u w:val="single"/>
+              </w:rPr>
+            </w:pPr>
+            <w:r>
+              <w:rPr>
+                <w:rFonts w:ascii="Times New Roman" w:hAnsi="Times New Roman" w:cs="Times New Roman"/>
+                <w:sz w:val="20"/>
+                <w:u w:val="single"/>
+              </w:rPr>
+              <w:t>CONTRACTS (RIGHTS OF THIRD PARTIES) ACT 2001</w:t>
+            </w:r>
+          </w:p>
+        </w:tc>
+      </w:tr>
+    </w:tbl>
+    <w:p>
+      <w:pPr>
+        <w:spacing w:after="0" w:line="240" w:lineRule="auto"/>
+        <w:ind w:left="0" w:leftChars="0" w:right="-2" w:rightChars="0" w:firstLine="0" w:firstLineChars="0"/>
+        <w:jc w:val="both"/>
+        <w:rPr>
+          <w:rFonts w:ascii="Times New Roman" w:hAnsi="Times New Roman" w:cs="Times New Roman"/>
+          <w:sz w:val="20"/>
+        </w:rPr>
+      </w:pPr>
+      <w:r>
+        <w:rPr>
+          <w:rFonts w:ascii="Times New Roman" w:hAnsi="Times New Roman" w:cs="Times New Roman"/>
+          <w:sz w:val="20"/>
+        </w:rPr>
+        <w:t xml:space="preserve"> </w:t>
+      </w:r>
+    </w:p>
+    <w:tbl>
+      <w:tblPr>
+        <w:tblStyle w:val="6"/>
+        <w:tblW w:w="9819" w:type="dxa"/>
+        <w:tblInd w:w="0" w:type="dxa"/>
+        <w:tblLayout w:type="fixed"/>
+        <w:tblCellMar>
+          <w:top w:w="0" w:type="dxa"/>
+          <w:left w:w="108" w:type="dxa"/>
+          <w:bottom w:w="0" w:type="dxa"/>
+          <w:right w:w="108" w:type="dxa"/>
+        </w:tblCellMar>
+      </w:tblPr>
+      <w:tblGrid>
+        <w:gridCol w:w="567"/>
+        <w:gridCol w:w="567"/>
+        <w:gridCol w:w="8685"/>
+      </w:tblGrid>
+      <w:tr>
+        <w:tblPrEx>
+          <w:tblCellMar>
+            <w:top w:w="0" w:type="dxa"/>
+            <w:left w:w="108" w:type="dxa"/>
+            <w:bottom w:w="0" w:type="dxa"/>
+            <w:right w:w="108" w:type="dxa"/>
+          </w:tblCellMar>
+        </w:tblPrEx>
         <w:tc>
           <w:tcPr>
             <w:tcW w:w="567" w:type="dxa"/>
@@ -10615,6 +10399,14 @@
         <w:gridCol w:w="3321"/>
       </w:tblGrid>
       <w:tr>
+        <w:tblPrEx>
+          <w:tblCellMar>
+            <w:top w:w="0" w:type="dxa"/>
+            <w:left w:w="0" w:type="dxa"/>
+            <w:bottom w:w="0" w:type="dxa"/>
+            <w:right w:w="115" w:type="dxa"/>
+          </w:tblCellMar>
+        </w:tblPrEx>
         <w:trPr>
           <w:trHeight w:val="256" w:hRule="atLeast"/>
         </w:trPr>
@@ -17020,286 +16812,6 @@
 <file path=word/numbering.xml><?xml version="1.0" encoding="utf-8"?>
 <w:numbering xmlns:wpc="http://schemas.microsoft.com/office/word/2010/wordprocessingCanvas" xmlns:mc="http://schemas.openxmlformats.org/markup-compatibility/2006" xmlns:o="urn:schemas-microsoft-com:office:office" xmlns:r="http://schemas.openxmlformats.org/officeDocument/2006/relationships" xmlns:m="http://schemas.openxmlformats.org/officeDocument/2006/math" xmlns:v="urn:schemas-microsoft-com:vml" xmlns:wp14="http://schemas.microsoft.com/office/word/2010/wordprocessingDrawing" xmlns:wp="http://schemas.openxmlformats.org/drawingml/2006/wordprocessingDrawing" xmlns:w10="urn:schemas-microsoft-com:office:word" xmlns:w="http://schemas.openxmlformats.org/wordprocessingml/2006/main" xmlns:w14="http://schemas.microsoft.com/office/word/2010/wordml" xmlns:wpg="http://schemas.microsoft.com/office/word/2010/wordprocessingGroup" xmlns:wpi="http://schemas.microsoft.com/office/word/2010/wordprocessingInk" xmlns:wne="http://schemas.microsoft.com/office/word/2006/wordml" xmlns:wps="http://schemas.microsoft.com/office/word/2010/wordprocessingShape" mc:Ignorable="w14 wp14">
   <w:abstractNum w:abstractNumId="0">
-    <w:nsid w:val="B0A3350E"/>
-    <w:multiLevelType w:val="multilevel"/>
-    <w:tmpl w:val="B0A3350E"/>
-    <w:lvl w:ilvl="0" w:tentative="0">
-      <w:start w:val="13"/>
-      <w:numFmt w:val="decimal"/>
-      <w:lvlText w:val="%1."/>
-      <w:lvlJc w:val="left"/>
-      <w:pPr>
-        <w:tabs>
-          <w:tab w:val="left" w:pos="425"/>
-        </w:tabs>
-        <w:ind w:left="425" w:leftChars="0" w:hanging="425" w:firstLineChars="0"/>
-      </w:pPr>
-      <w:rPr>
-        <w:rFonts w:hint="default"/>
-      </w:rPr>
-    </w:lvl>
-    <w:lvl w:ilvl="1" w:tentative="0">
-      <w:start w:val="1"/>
-      <w:numFmt w:val="decimal"/>
-      <w:lvlText w:val="%1.%2"/>
-      <w:lvlJc w:val="left"/>
-      <w:pPr>
-        <w:tabs>
-          <w:tab w:val="left" w:pos="567"/>
-        </w:tabs>
-        <w:ind w:left="567" w:leftChars="0" w:hanging="567" w:firstLineChars="0"/>
-      </w:pPr>
-      <w:rPr>
-        <w:rFonts w:hint="default" w:ascii="SimSun" w:hAnsi="SimSun" w:eastAsia="SimSun" w:cs="SimSun"/>
-      </w:rPr>
-    </w:lvl>
-    <w:lvl w:ilvl="2" w:tentative="0">
-      <w:start w:val="1"/>
-      <w:numFmt w:val="decimal"/>
-      <w:lvlText w:val="%1.%2.%3."/>
-      <w:lvlJc w:val="left"/>
-      <w:pPr>
-        <w:tabs>
-          <w:tab w:val="left" w:pos="709"/>
-        </w:tabs>
-        <w:ind w:left="709" w:leftChars="0" w:hanging="709" w:firstLineChars="0"/>
-      </w:pPr>
-      <w:rPr>
-        <w:rFonts w:hint="default"/>
-      </w:rPr>
-    </w:lvl>
-    <w:lvl w:ilvl="3" w:tentative="0">
-      <w:start w:val="1"/>
-      <w:numFmt w:val="decimal"/>
-      <w:lvlText w:val="%1.%2.%3.%4."/>
-      <w:lvlJc w:val="left"/>
-      <w:pPr>
-        <w:tabs>
-          <w:tab w:val="left" w:pos="850"/>
-        </w:tabs>
-        <w:ind w:left="850" w:leftChars="0" w:hanging="850" w:firstLineChars="0"/>
-      </w:pPr>
-      <w:rPr>
-        <w:rFonts w:hint="default"/>
-      </w:rPr>
-    </w:lvl>
-    <w:lvl w:ilvl="4" w:tentative="0">
-      <w:start w:val="1"/>
-      <w:numFmt w:val="decimal"/>
-      <w:lvlText w:val="%1.%2.%3.%4.%5."/>
-      <w:lvlJc w:val="left"/>
-      <w:pPr>
-        <w:tabs>
-          <w:tab w:val="left" w:pos="991"/>
-        </w:tabs>
-        <w:ind w:left="991" w:leftChars="0" w:hanging="991" w:firstLineChars="0"/>
-      </w:pPr>
-      <w:rPr>
-        <w:rFonts w:hint="default"/>
-      </w:rPr>
-    </w:lvl>
-    <w:lvl w:ilvl="5" w:tentative="0">
-      <w:start w:val="1"/>
-      <w:numFmt w:val="decimal"/>
-      <w:lvlText w:val="%1.%2.%3.%4.%5.%6."/>
-      <w:lvlJc w:val="left"/>
-      <w:pPr>
-        <w:tabs>
-          <w:tab w:val="left" w:pos="1134"/>
-        </w:tabs>
-        <w:ind w:left="1134" w:leftChars="0" w:hanging="1134" w:firstLineChars="0"/>
-      </w:pPr>
-      <w:rPr>
-        <w:rFonts w:hint="default"/>
-      </w:rPr>
-    </w:lvl>
-    <w:lvl w:ilvl="6" w:tentative="0">
-      <w:start w:val="1"/>
-      <w:numFmt w:val="decimal"/>
-      <w:lvlText w:val="%1.%2.%3.%4.%5.%6.%7."/>
-      <w:lvlJc w:val="left"/>
-      <w:pPr>
-        <w:tabs>
-          <w:tab w:val="left" w:pos="1275"/>
-        </w:tabs>
-        <w:ind w:left="1275" w:leftChars="0" w:hanging="1275" w:firstLineChars="0"/>
-      </w:pPr>
-      <w:rPr>
-        <w:rFonts w:hint="default"/>
-      </w:rPr>
-    </w:lvl>
-    <w:lvl w:ilvl="7" w:tentative="0">
-      <w:start w:val="1"/>
-      <w:numFmt w:val="decimal"/>
-      <w:lvlText w:val="%1.%2.%3.%4.%5.%6.%7.%8."/>
-      <w:lvlJc w:val="left"/>
-      <w:pPr>
-        <w:tabs>
-          <w:tab w:val="left" w:pos="1418"/>
-        </w:tabs>
-        <w:ind w:left="1418" w:leftChars="0" w:hanging="1418" w:firstLineChars="0"/>
-      </w:pPr>
-      <w:rPr>
-        <w:rFonts w:hint="default"/>
-      </w:rPr>
-    </w:lvl>
-    <w:lvl w:ilvl="8" w:tentative="0">
-      <w:start w:val="1"/>
-      <w:numFmt w:val="decimal"/>
-      <w:lvlText w:val="%1.%2.%3.%4.%5.%6.%7.%8.%9."/>
-      <w:lvlJc w:val="left"/>
-      <w:pPr>
-        <w:tabs>
-          <w:tab w:val="left" w:pos="1558"/>
-        </w:tabs>
-        <w:ind w:left="1558" w:leftChars="0" w:hanging="1558" w:firstLineChars="0"/>
-      </w:pPr>
-      <w:rPr>
-        <w:rFonts w:hint="default"/>
-      </w:rPr>
-    </w:lvl>
-  </w:abstractNum>
-  <w:abstractNum w:abstractNumId="1">
-    <w:nsid w:val="EEE0A76A"/>
-    <w:multiLevelType w:val="multilevel"/>
-    <w:tmpl w:val="EEE0A76A"/>
-    <w:lvl w:ilvl="0" w:tentative="0">
-      <w:start w:val="10"/>
-      <w:numFmt w:val="decimal"/>
-      <w:lvlText w:val="%1."/>
-      <w:lvlJc w:val="left"/>
-      <w:pPr>
-        <w:tabs>
-          <w:tab w:val="left" w:pos="425"/>
-        </w:tabs>
-        <w:ind w:left="425" w:leftChars="0" w:hanging="425" w:firstLineChars="0"/>
-      </w:pPr>
-      <w:rPr>
-        <w:rFonts w:hint="default"/>
-      </w:rPr>
-    </w:lvl>
-    <w:lvl w:ilvl="1" w:tentative="0">
-      <w:start w:val="1"/>
-      <w:numFmt w:val="decimal"/>
-      <w:lvlText w:val="%1.%2"/>
-      <w:lvlJc w:val="left"/>
-      <w:pPr>
-        <w:tabs>
-          <w:tab w:val="left" w:pos="567"/>
-        </w:tabs>
-        <w:ind w:left="567" w:leftChars="0" w:hanging="567" w:firstLineChars="0"/>
-      </w:pPr>
-      <w:rPr>
-        <w:rFonts w:hint="default" w:ascii="SimSun" w:hAnsi="SimSun" w:eastAsia="SimSun" w:cs="SimSun"/>
-      </w:rPr>
-    </w:lvl>
-    <w:lvl w:ilvl="2" w:tentative="0">
-      <w:start w:val="1"/>
-      <w:numFmt w:val="decimal"/>
-      <w:lvlText w:val="%1.%2.%3."/>
-      <w:lvlJc w:val="left"/>
-      <w:pPr>
-        <w:tabs>
-          <w:tab w:val="left" w:pos="709"/>
-        </w:tabs>
-        <w:ind w:left="709" w:leftChars="0" w:hanging="709" w:firstLineChars="0"/>
-      </w:pPr>
-      <w:rPr>
-        <w:rFonts w:hint="default"/>
-      </w:rPr>
-    </w:lvl>
-    <w:lvl w:ilvl="3" w:tentative="0">
-      <w:start w:val="1"/>
-      <w:numFmt w:val="decimal"/>
-      <w:lvlText w:val="%1.%2.%3.%4."/>
-      <w:lvlJc w:val="left"/>
-      <w:pPr>
-        <w:tabs>
-          <w:tab w:val="left" w:pos="850"/>
-        </w:tabs>
-        <w:ind w:left="850" w:leftChars="0" w:hanging="850" w:firstLineChars="0"/>
-      </w:pPr>
-      <w:rPr>
-        <w:rFonts w:hint="default"/>
-      </w:rPr>
-    </w:lvl>
-    <w:lvl w:ilvl="4" w:tentative="0">
-      <w:start w:val="1"/>
-      <w:numFmt w:val="decimal"/>
-      <w:lvlText w:val="%1.%2.%3.%4.%5."/>
-      <w:lvlJc w:val="left"/>
-      <w:pPr>
-        <w:tabs>
-          <w:tab w:val="left" w:pos="991"/>
-        </w:tabs>
-        <w:ind w:left="991" w:leftChars="0" w:hanging="991" w:firstLineChars="0"/>
-      </w:pPr>
-      <w:rPr>
-        <w:rFonts w:hint="default"/>
-      </w:rPr>
-    </w:lvl>
-    <w:lvl w:ilvl="5" w:tentative="0">
-      <w:start w:val="1"/>
-      <w:numFmt w:val="decimal"/>
-      <w:lvlText w:val="%1.%2.%3.%4.%5.%6."/>
-      <w:lvlJc w:val="left"/>
-      <w:pPr>
-        <w:tabs>
-          <w:tab w:val="left" w:pos="1134"/>
-        </w:tabs>
-        <w:ind w:left="1134" w:leftChars="0" w:hanging="1134" w:firstLineChars="0"/>
-      </w:pPr>
-      <w:rPr>
-        <w:rFonts w:hint="default"/>
-      </w:rPr>
-    </w:lvl>
-    <w:lvl w:ilvl="6" w:tentative="0">
-      <w:start w:val="1"/>
-      <w:numFmt w:val="decimal"/>
-      <w:lvlText w:val="%1.%2.%3.%4.%5.%6.%7."/>
-      <w:lvlJc w:val="left"/>
-      <w:pPr>
-        <w:tabs>
-          <w:tab w:val="left" w:pos="1275"/>
-        </w:tabs>
-        <w:ind w:left="1275" w:leftChars="0" w:hanging="1275" w:firstLineChars="0"/>
-      </w:pPr>
-      <w:rPr>
-        <w:rFonts w:hint="default"/>
-      </w:rPr>
-    </w:lvl>
-    <w:lvl w:ilvl="7" w:tentative="0">
-      <w:start w:val="1"/>
-      <w:numFmt w:val="decimal"/>
-      <w:lvlText w:val="%1.%2.%3.%4.%5.%6.%7.%8."/>
-      <w:lvlJc w:val="left"/>
-      <w:pPr>
-        <w:tabs>
-          <w:tab w:val="left" w:pos="1418"/>
-        </w:tabs>
-        <w:ind w:left="1418" w:leftChars="0" w:hanging="1418" w:firstLineChars="0"/>
-      </w:pPr>
-      <w:rPr>
-        <w:rFonts w:hint="default"/>
-      </w:rPr>
-    </w:lvl>
-    <w:lvl w:ilvl="8" w:tentative="0">
-      <w:start w:val="1"/>
-      <w:numFmt w:val="decimal"/>
-      <w:lvlText w:val="%1.%2.%3.%4.%5.%6.%7.%8.%9."/>
-      <w:lvlJc w:val="left"/>
-      <w:pPr>
-        <w:tabs>
-          <w:tab w:val="left" w:pos="1558"/>
-        </w:tabs>
-        <w:ind w:left="1558" w:leftChars="0" w:hanging="1558" w:firstLineChars="0"/>
-      </w:pPr>
-      <w:rPr>
-        <w:rFonts w:hint="default"/>
-      </w:rPr>
-    </w:lvl>
-  </w:abstractNum>
-  <w:abstractNum w:abstractNumId="2">
     <w:nsid w:val="063AB724"/>
     <w:multiLevelType w:val="multilevel"/>
     <w:tmpl w:val="063AB724"/>
@@ -17441,6 +16953,286 @@
       </w:rPr>
     </w:lvl>
   </w:abstractNum>
+  <w:abstractNum w:abstractNumId="1">
+    <w:nsid w:val="1060E881"/>
+    <w:multiLevelType w:val="multilevel"/>
+    <w:tmpl w:val="1060E881"/>
+    <w:lvl w:ilvl="0" w:tentative="0">
+      <w:start w:val="10"/>
+      <w:numFmt w:val="decimal"/>
+      <w:lvlText w:val="%1."/>
+      <w:lvlJc w:val="left"/>
+      <w:pPr>
+        <w:tabs>
+          <w:tab w:val="left" w:pos="425"/>
+        </w:tabs>
+        <w:ind w:left="425" w:leftChars="0" w:hanging="425" w:firstLineChars="0"/>
+      </w:pPr>
+      <w:rPr>
+        <w:rFonts w:hint="default" w:ascii="Times New Roman" w:hAnsi="Times New Roman" w:eastAsia="SimSun" w:cs="Times New Roman"/>
+      </w:rPr>
+    </w:lvl>
+    <w:lvl w:ilvl="1" w:tentative="0">
+      <w:start w:val="1"/>
+      <w:numFmt w:val="decimal"/>
+      <w:lvlText w:val="%1.%2"/>
+      <w:lvlJc w:val="left"/>
+      <w:pPr>
+        <w:tabs>
+          <w:tab w:val="left" w:pos="567"/>
+        </w:tabs>
+        <w:ind w:left="567" w:leftChars="0" w:hanging="567" w:firstLineChars="0"/>
+      </w:pPr>
+      <w:rPr>
+        <w:rFonts w:hint="default" w:ascii="Times New Roman" w:hAnsi="Times New Roman" w:eastAsia="SimSun" w:cs="Times New Roman"/>
+      </w:rPr>
+    </w:lvl>
+    <w:lvl w:ilvl="2" w:tentative="0">
+      <w:start w:val="1"/>
+      <w:numFmt w:val="decimal"/>
+      <w:lvlText w:val="%1.%2.%3."/>
+      <w:lvlJc w:val="left"/>
+      <w:pPr>
+        <w:tabs>
+          <w:tab w:val="left" w:pos="709"/>
+        </w:tabs>
+        <w:ind w:left="709" w:leftChars="0" w:hanging="709" w:firstLineChars="0"/>
+      </w:pPr>
+      <w:rPr>
+        <w:rFonts w:hint="default"/>
+      </w:rPr>
+    </w:lvl>
+    <w:lvl w:ilvl="3" w:tentative="0">
+      <w:start w:val="1"/>
+      <w:numFmt w:val="decimal"/>
+      <w:lvlText w:val="%1.%2.%3.%4."/>
+      <w:lvlJc w:val="left"/>
+      <w:pPr>
+        <w:tabs>
+          <w:tab w:val="left" w:pos="850"/>
+        </w:tabs>
+        <w:ind w:left="850" w:leftChars="0" w:hanging="850" w:firstLineChars="0"/>
+      </w:pPr>
+      <w:rPr>
+        <w:rFonts w:hint="default"/>
+      </w:rPr>
+    </w:lvl>
+    <w:lvl w:ilvl="4" w:tentative="0">
+      <w:start w:val="1"/>
+      <w:numFmt w:val="decimal"/>
+      <w:lvlText w:val="%1.%2.%3.%4.%5."/>
+      <w:lvlJc w:val="left"/>
+      <w:pPr>
+        <w:tabs>
+          <w:tab w:val="left" w:pos="991"/>
+        </w:tabs>
+        <w:ind w:left="991" w:leftChars="0" w:hanging="991" w:firstLineChars="0"/>
+      </w:pPr>
+      <w:rPr>
+        <w:rFonts w:hint="default"/>
+      </w:rPr>
+    </w:lvl>
+    <w:lvl w:ilvl="5" w:tentative="0">
+      <w:start w:val="1"/>
+      <w:numFmt w:val="decimal"/>
+      <w:lvlText w:val="%1.%2.%3.%4.%5.%6."/>
+      <w:lvlJc w:val="left"/>
+      <w:pPr>
+        <w:tabs>
+          <w:tab w:val="left" w:pos="1134"/>
+        </w:tabs>
+        <w:ind w:left="1134" w:leftChars="0" w:hanging="1134" w:firstLineChars="0"/>
+      </w:pPr>
+      <w:rPr>
+        <w:rFonts w:hint="default"/>
+      </w:rPr>
+    </w:lvl>
+    <w:lvl w:ilvl="6" w:tentative="0">
+      <w:start w:val="1"/>
+      <w:numFmt w:val="decimal"/>
+      <w:lvlText w:val="%1.%2.%3.%4.%5.%6.%7."/>
+      <w:lvlJc w:val="left"/>
+      <w:pPr>
+        <w:tabs>
+          <w:tab w:val="left" w:pos="1275"/>
+        </w:tabs>
+        <w:ind w:left="1275" w:leftChars="0" w:hanging="1275" w:firstLineChars="0"/>
+      </w:pPr>
+      <w:rPr>
+        <w:rFonts w:hint="default"/>
+      </w:rPr>
+    </w:lvl>
+    <w:lvl w:ilvl="7" w:tentative="0">
+      <w:start w:val="1"/>
+      <w:numFmt w:val="decimal"/>
+      <w:lvlText w:val="%1.%2.%3.%4.%5.%6.%7.%8."/>
+      <w:lvlJc w:val="left"/>
+      <w:pPr>
+        <w:tabs>
+          <w:tab w:val="left" w:pos="1418"/>
+        </w:tabs>
+        <w:ind w:left="1418" w:leftChars="0" w:hanging="1418" w:firstLineChars="0"/>
+      </w:pPr>
+      <w:rPr>
+        <w:rFonts w:hint="default"/>
+      </w:rPr>
+    </w:lvl>
+    <w:lvl w:ilvl="8" w:tentative="0">
+      <w:start w:val="1"/>
+      <w:numFmt w:val="decimal"/>
+      <w:lvlText w:val="%1.%2.%3.%4.%5.%6.%7.%8.%9."/>
+      <w:lvlJc w:val="left"/>
+      <w:pPr>
+        <w:tabs>
+          <w:tab w:val="left" w:pos="1558"/>
+        </w:tabs>
+        <w:ind w:left="1558" w:leftChars="0" w:hanging="1558" w:firstLineChars="0"/>
+      </w:pPr>
+      <w:rPr>
+        <w:rFonts w:hint="default"/>
+      </w:rPr>
+    </w:lvl>
+  </w:abstractNum>
+  <w:abstractNum w:abstractNumId="2">
+    <w:nsid w:val="17B23CB4"/>
+    <w:multiLevelType w:val="multilevel"/>
+    <w:tmpl w:val="17B23CB4"/>
+    <w:lvl w:ilvl="0" w:tentative="0">
+      <w:start w:val="13"/>
+      <w:numFmt w:val="decimal"/>
+      <w:lvlText w:val="%1."/>
+      <w:lvlJc w:val="left"/>
+      <w:pPr>
+        <w:tabs>
+          <w:tab w:val="left" w:pos="425"/>
+        </w:tabs>
+        <w:ind w:left="425" w:leftChars="0" w:hanging="425" w:firstLineChars="0"/>
+      </w:pPr>
+      <w:rPr>
+        <w:rFonts w:hint="default" w:ascii="Times New Roman" w:hAnsi="Times New Roman"/>
+      </w:rPr>
+    </w:lvl>
+    <w:lvl w:ilvl="1" w:tentative="0">
+      <w:start w:val="1"/>
+      <w:numFmt w:val="decimal"/>
+      <w:lvlText w:val="%1.%2"/>
+      <w:lvlJc w:val="left"/>
+      <w:pPr>
+        <w:tabs>
+          <w:tab w:val="left" w:pos="567"/>
+        </w:tabs>
+        <w:ind w:left="567" w:leftChars="0" w:hanging="567" w:firstLineChars="0"/>
+      </w:pPr>
+      <w:rPr>
+        <w:rFonts w:hint="default" w:ascii="Times New Roman" w:hAnsi="Times New Roman" w:eastAsia="SimSun" w:cs="Times New Roman"/>
+      </w:rPr>
+    </w:lvl>
+    <w:lvl w:ilvl="2" w:tentative="0">
+      <w:start w:val="1"/>
+      <w:numFmt w:val="decimal"/>
+      <w:lvlText w:val="%1.%2.%3."/>
+      <w:lvlJc w:val="left"/>
+      <w:pPr>
+        <w:tabs>
+          <w:tab w:val="left" w:pos="709"/>
+        </w:tabs>
+        <w:ind w:left="709" w:leftChars="0" w:hanging="709" w:firstLineChars="0"/>
+      </w:pPr>
+      <w:rPr>
+        <w:rFonts w:hint="default"/>
+      </w:rPr>
+    </w:lvl>
+    <w:lvl w:ilvl="3" w:tentative="0">
+      <w:start w:val="1"/>
+      <w:numFmt w:val="decimal"/>
+      <w:lvlText w:val="%1.%2.%3.%4."/>
+      <w:lvlJc w:val="left"/>
+      <w:pPr>
+        <w:tabs>
+          <w:tab w:val="left" w:pos="850"/>
+        </w:tabs>
+        <w:ind w:left="850" w:leftChars="0" w:hanging="850" w:firstLineChars="0"/>
+      </w:pPr>
+      <w:rPr>
+        <w:rFonts w:hint="default"/>
+      </w:rPr>
+    </w:lvl>
+    <w:lvl w:ilvl="4" w:tentative="0">
+      <w:start w:val="1"/>
+      <w:numFmt w:val="decimal"/>
+      <w:lvlText w:val="%1.%2.%3.%4.%5."/>
+      <w:lvlJc w:val="left"/>
+      <w:pPr>
+        <w:tabs>
+          <w:tab w:val="left" w:pos="991"/>
+        </w:tabs>
+        <w:ind w:left="991" w:leftChars="0" w:hanging="991" w:firstLineChars="0"/>
+      </w:pPr>
+      <w:rPr>
+        <w:rFonts w:hint="default"/>
+      </w:rPr>
+    </w:lvl>
+    <w:lvl w:ilvl="5" w:tentative="0">
+      <w:start w:val="1"/>
+      <w:numFmt w:val="decimal"/>
+      <w:lvlText w:val="%1.%2.%3.%4.%5.%6."/>
+      <w:lvlJc w:val="left"/>
+      <w:pPr>
+        <w:tabs>
+          <w:tab w:val="left" w:pos="1134"/>
+        </w:tabs>
+        <w:ind w:left="1134" w:leftChars="0" w:hanging="1134" w:firstLineChars="0"/>
+      </w:pPr>
+      <w:rPr>
+        <w:rFonts w:hint="default"/>
+      </w:rPr>
+    </w:lvl>
+    <w:lvl w:ilvl="6" w:tentative="0">
+      <w:start w:val="1"/>
+      <w:numFmt w:val="decimal"/>
+      <w:lvlText w:val="%1.%2.%3.%4.%5.%6.%7."/>
+      <w:lvlJc w:val="left"/>
+      <w:pPr>
+        <w:tabs>
+          <w:tab w:val="left" w:pos="1275"/>
+        </w:tabs>
+        <w:ind w:left="1275" w:leftChars="0" w:hanging="1275" w:firstLineChars="0"/>
+      </w:pPr>
+      <w:rPr>
+        <w:rFonts w:hint="default"/>
+      </w:rPr>
+    </w:lvl>
+    <w:lvl w:ilvl="7" w:tentative="0">
+      <w:start w:val="1"/>
+      <w:numFmt w:val="decimal"/>
+      <w:lvlText w:val="%1.%2.%3.%4.%5.%6.%7.%8."/>
+      <w:lvlJc w:val="left"/>
+      <w:pPr>
+        <w:tabs>
+          <w:tab w:val="left" w:pos="1418"/>
+        </w:tabs>
+        <w:ind w:left="1418" w:leftChars="0" w:hanging="1418" w:firstLineChars="0"/>
+      </w:pPr>
+      <w:rPr>
+        <w:rFonts w:hint="default"/>
+      </w:rPr>
+    </w:lvl>
+    <w:lvl w:ilvl="8" w:tentative="0">
+      <w:start w:val="1"/>
+      <w:numFmt w:val="decimal"/>
+      <w:lvlText w:val="%1.%2.%3.%4.%5.%6.%7.%8.%9."/>
+      <w:lvlJc w:val="left"/>
+      <w:pPr>
+        <w:tabs>
+          <w:tab w:val="left" w:pos="1558"/>
+        </w:tabs>
+        <w:ind w:left="1558" w:leftChars="0" w:hanging="1558" w:firstLineChars="0"/>
+      </w:pPr>
+      <w:rPr>
+        <w:rFonts w:hint="default"/>
+      </w:rPr>
+    </w:lvl>
+  </w:abstractNum>
   <w:abstractNum w:abstractNumId="3">
     <w:nsid w:val="3FE5079B"/>
     <w:multiLevelType w:val="singleLevel"/>
@@ -17462,7 +17254,7 @@
     </w:lvl>
   </w:abstractNum>
   <w:num w:numId="1">
-    <w:abstractNumId w:val="2"/>
+    <w:abstractNumId w:val="0"/>
   </w:num>
   <w:num w:numId="2">
     <w:abstractNumId w:val="3"/>
@@ -17471,7 +17263,7 @@
     <w:abstractNumId w:val="1"/>
   </w:num>
   <w:num w:numId="4">
-    <w:abstractNumId w:val="0"/>
+    <w:abstractNumId w:val="2"/>
   </w:num>
 </w:numbering>
 </file>
@@ -17533,7 +17325,7 @@
     <w:lsdException w:unhideWhenUsed="0" w:uiPriority="0" w:semiHidden="0" w:name="table of authorities"/>
     <w:lsdException w:unhideWhenUsed="0" w:uiPriority="0" w:semiHidden="0" w:name="macro"/>
     <w:lsdException w:unhideWhenUsed="0" w:uiPriority="0" w:semiHidden="0" w:name="toa heading"/>
-    <w:lsdException w:unhideWhenUsed="0" w:uiPriority="0" w:semiHidden="0" w:name="List"/>
+    <w:lsdException w:qFormat="1" w:unhideWhenUsed="0" w:uiPriority="0" w:semiHidden="0" w:name="List"/>
     <w:lsdException w:unhideWhenUsed="0" w:uiPriority="0" w:semiHidden="0" w:name="List Bullet"/>
     <w:lsdException w:unhideWhenUsed="0" w:uiPriority="0" w:semiHidden="0" w:name="List Number"/>
     <w:lsdException w:unhideWhenUsed="0" w:uiPriority="0" w:semiHidden="0" w:name="List 2"/>
@@ -17800,6 +17592,7 @@
   <w:style w:type="paragraph" w:styleId="4">
     <w:name w:val="List"/>
     <w:basedOn w:val="1"/>
+    <w:qFormat/>
     <w:uiPriority w:val="0"/>
     <w:pPr>
       <w:numPr>

</xml_diff>